<commit_message>
Final report If there is missing something, you are more than welcome to add it
</commit_message>
<xml_diff>
--- a/Assignments/Assignment 5/Comp3, Assignment 5, Group 5.docx
+++ b/Assignments/Assignment 5/Comp3, Assignment 5, Group 5.docx
@@ -1,32 +1,133 @@
 
 <file path=word/document.xml><?xml version="1.0" encoding="utf-8"?>
-<w:document xmlns:ve="http://schemas.openxmlformats.org/markup-compatibility/2006" xmlns:o="urn:schemas-microsoft-com:office:office" xmlns:r="http://schemas.openxmlformats.org/officeDocument/2006/relationships" xmlns:m="http://schemas.openxmlformats.org/officeDocument/2006/math" xmlns:v="urn:schemas-microsoft-com:vml" xmlns:wp="http://schemas.openxmlformats.org/drawingml/2006/wordprocessingDrawing" xmlns:w10="urn:schemas-microsoft-com:office:word" xmlns:w="http://schemas.openxmlformats.org/wordprocessingml/2006/main" xmlns:wne="http://schemas.microsoft.com/office/word/2006/wordml">
+<w:document xmlns:wpc="http://schemas.microsoft.com/office/word/2010/wordprocessingCanvas" xmlns:mc="http://schemas.openxmlformats.org/markup-compatibility/2006" xmlns:o="urn:schemas-microsoft-com:office:office" xmlns:r="http://schemas.openxmlformats.org/officeDocument/2006/relationships" xmlns:m="http://schemas.openxmlformats.org/officeDocument/2006/math" xmlns:v="urn:schemas-microsoft-com:vml" xmlns:wp14="http://schemas.microsoft.com/office/word/2010/wordprocessingDrawing" xmlns:wp="http://schemas.openxmlformats.org/drawingml/2006/wordprocessingDrawing" xmlns:w10="urn:schemas-microsoft-com:office:word" xmlns:w="http://schemas.openxmlformats.org/wordprocessingml/2006/main" xmlns:w14="http://schemas.microsoft.com/office/word/2010/wordml" xmlns:w15="http://schemas.microsoft.com/office/word/2012/wordml" xmlns:wpg="http://schemas.microsoft.com/office/word/2010/wordprocessingGroup" xmlns:wpi="http://schemas.microsoft.com/office/word/2010/wordprocessingInk" xmlns:wne="http://schemas.microsoft.com/office/word/2006/wordml" xmlns:wps="http://schemas.microsoft.com/office/word/2010/wordprocessingShape" mc:Ignorable="w14 w15 wp14">
   <w:body>
     <w:p>
-      <w:r>
+      <w:pPr>
+        <w:jc w:val="center"/>
+        <w:rPr>
+          <w:b/>
+          <w:sz w:val="52"/>
+        </w:rPr>
+      </w:pPr>
+    </w:p>
+    <w:p>
+      <w:pPr>
+        <w:jc w:val="center"/>
+        <w:rPr>
+          <w:b/>
+          <w:sz w:val="52"/>
+        </w:rPr>
+      </w:pPr>
+    </w:p>
+    <w:p>
+      <w:pPr>
+        <w:jc w:val="center"/>
+        <w:rPr>
+          <w:b/>
+          <w:sz w:val="52"/>
+        </w:rPr>
+      </w:pPr>
+    </w:p>
+    <w:p>
+      <w:pPr>
+        <w:jc w:val="center"/>
+        <w:rPr>
+          <w:b/>
+          <w:sz w:val="52"/>
+        </w:rPr>
+      </w:pPr>
+    </w:p>
+    <w:p>
+      <w:pPr>
+        <w:jc w:val="center"/>
+        <w:rPr>
+          <w:b/>
+          <w:sz w:val="96"/>
+        </w:rPr>
+      </w:pPr>
+      <w:r>
+        <w:rPr>
+          <w:b/>
+          <w:sz w:val="96"/>
+        </w:rPr>
         <w:t>Assignment 5</w:t>
       </w:r>
     </w:p>
     <w:p>
-      <w:r>
-        <w:t>Graphs: Minimum Spanning Trees</w:t>
+      <w:pPr>
+        <w:jc w:val="center"/>
+      </w:pPr>
+    </w:p>
+    <w:p>
+      <w:pPr>
+        <w:jc w:val="center"/>
+        <w:rPr>
+          <w:sz w:val="36"/>
+        </w:rPr>
+      </w:pPr>
+      <w:r>
+        <w:rPr>
+          <w:sz w:val="36"/>
+        </w:rPr>
+        <w:t>Minimum Spanning Trees</w:t>
       </w:r>
     </w:p>
     <w:tbl>
       <w:tblPr>
         <w:tblpPr w:leftFromText="180" w:rightFromText="180" w:vertAnchor="text" w:horzAnchor="margin" w:tblpY="53"/>
         <w:tblW w:w="0" w:type="auto"/>
-        <w:tblLook w:val="0000"/>
+        <w:tblLook w:val="0000" w:firstRow="0" w:lastRow="0" w:firstColumn="0" w:lastColumn="0" w:noHBand="0" w:noVBand="0"/>
       </w:tblPr>
       <w:tblGrid>
         <w:gridCol w:w="1473"/>
-        <w:gridCol w:w="7769"/>
+        <w:gridCol w:w="7553"/>
       </w:tblGrid>
       <w:tr>
         <w:tc>
           <w:tcPr>
             <w:tcW w:w="1188" w:type="dxa"/>
           </w:tcPr>
+          <w:p>
+            <w:pPr>
+              <w:rPr>
+                <w:b/>
+                <w:bCs/>
+              </w:rPr>
+            </w:pPr>
+          </w:p>
+          <w:p>
+            <w:pPr>
+              <w:rPr>
+                <w:b/>
+                <w:bCs/>
+              </w:rPr>
+            </w:pPr>
+          </w:p>
+          <w:p>
+            <w:pPr>
+              <w:rPr>
+                <w:b/>
+                <w:bCs/>
+              </w:rPr>
+            </w:pPr>
+          </w:p>
+          <w:p>
+            <w:pPr>
+              <w:rPr>
+                <w:b/>
+                <w:bCs/>
+              </w:rPr>
+            </w:pPr>
+          </w:p>
+          <w:p>
+            <w:pPr>
+              <w:rPr>
+                <w:b/>
+                <w:bCs/>
+              </w:rPr>
+            </w:pPr>
+          </w:p>
           <w:p>
             <w:pPr>
               <w:rPr>
@@ -47,6 +148,46 @@
           <w:tcPr>
             <w:tcW w:w="8666" w:type="dxa"/>
           </w:tcPr>
+          <w:p>
+            <w:pPr>
+              <w:rPr>
+                <w:b/>
+                <w:bCs/>
+              </w:rPr>
+            </w:pPr>
+          </w:p>
+          <w:p>
+            <w:pPr>
+              <w:rPr>
+                <w:b/>
+                <w:bCs/>
+              </w:rPr>
+            </w:pPr>
+          </w:p>
+          <w:p>
+            <w:pPr>
+              <w:rPr>
+                <w:b/>
+                <w:bCs/>
+              </w:rPr>
+            </w:pPr>
+          </w:p>
+          <w:p>
+            <w:pPr>
+              <w:rPr>
+                <w:b/>
+                <w:bCs/>
+              </w:rPr>
+            </w:pPr>
+          </w:p>
+          <w:p>
+            <w:pPr>
+              <w:rPr>
+                <w:b/>
+                <w:bCs/>
+              </w:rPr>
+            </w:pPr>
+          </w:p>
           <w:p>
             <w:pPr>
               <w:rPr>
@@ -80,7 +221,7 @@
     <w:tbl>
       <w:tblPr>
         <w:tblW w:w="9828" w:type="dxa"/>
-        <w:tblLook w:val="0000"/>
+        <w:tblLook w:val="0000" w:firstRow="0" w:lastRow="0" w:firstColumn="0" w:lastColumn="0" w:noHBand="0" w:noVBand="0"/>
       </w:tblPr>
       <w:tblGrid>
         <w:gridCol w:w="3276"/>
@@ -197,19 +338,9 @@
             <w:tcW w:w="3276" w:type="dxa"/>
           </w:tcPr>
           <w:p>
-            <w:proofErr w:type="spellStart"/>
             <w:r>
-              <w:t>Aimo</w:t>
+              <w:t>Aimo Suikkanen</w:t>
             </w:r>
-            <w:proofErr w:type="spellEnd"/>
-            <w:r>
-              <w:t xml:space="preserve"> </w:t>
-            </w:r>
-            <w:proofErr w:type="spellStart"/>
-            <w:r>
-              <w:t>Suikkanen</w:t>
-            </w:r>
-            <w:proofErr w:type="spellEnd"/>
           </w:p>
         </w:tc>
         <w:tc>
@@ -358,7 +489,7 @@
     </w:p>
     <w:p>
       <w:pPr>
-        <w:pStyle w:val="Odsekzoznamu"/>
+        <w:pStyle w:val="ListParagraph"/>
         <w:numPr>
           <w:ilvl w:val="0"/>
           <w:numId w:val="5"/>
@@ -387,14 +518,12 @@
         </w:rPr>
         <w:br/>
       </w:r>
-      <w:proofErr w:type="spellStart"/>
       <w:r>
         <w:rPr>
           <w:lang w:val="en-US"/>
         </w:rPr>
         <w:t>prims</w:t>
       </w:r>
-      <w:proofErr w:type="spellEnd"/>
       <w:r>
         <w:rPr>
           <w:b/>
@@ -444,7 +573,20 @@
           <w:lang w:val="en-US"/>
         </w:rPr>
         <w:tab/>
-        <w:t xml:space="preserve">mark </w:t>
+      </w:r>
+      <w:proofErr w:type="gramStart"/>
+      <w:r>
+        <w:rPr>
+          <w:lang w:val="en-US"/>
+        </w:rPr>
+        <w:t>mark</w:t>
+      </w:r>
+      <w:proofErr w:type="gramEnd"/>
+      <w:r>
+        <w:rPr>
+          <w:lang w:val="en-US"/>
+        </w:rPr>
+        <w:t xml:space="preserve"> </w:t>
       </w:r>
       <w:r>
         <w:rPr>
@@ -479,7 +621,20 @@
           <w:lang w:val="en-US"/>
         </w:rPr>
         <w:tab/>
-        <w:t>include in spanning tree</w:t>
+      </w:r>
+      <w:proofErr w:type="gramStart"/>
+      <w:r>
+        <w:rPr>
+          <w:lang w:val="en-US"/>
+        </w:rPr>
+        <w:t>include</w:t>
+      </w:r>
+      <w:proofErr w:type="gramEnd"/>
+      <w:r>
+        <w:rPr>
+          <w:lang w:val="en-US"/>
+        </w:rPr>
+        <w:t xml:space="preserve"> in spanning tree</w:t>
       </w:r>
       <w:r>
         <w:rPr>
@@ -509,6 +664,7 @@
         </w:rPr>
         <w:tab/>
       </w:r>
+      <w:proofErr w:type="gramStart"/>
       <w:r>
         <w:rPr>
           <w:b/>
@@ -517,6 +673,7 @@
         </w:rPr>
         <w:t>while(</w:t>
       </w:r>
+      <w:proofErr w:type="gramEnd"/>
       <w:r>
         <w:rPr>
           <w:lang w:val="en-US"/>
@@ -564,7 +721,20 @@
           <w:lang w:val="en-US"/>
         </w:rPr>
         <w:tab/>
-        <w:t>find the least</w:t>
+      </w:r>
+      <w:proofErr w:type="gramStart"/>
+      <w:r>
+        <w:rPr>
+          <w:lang w:val="en-US"/>
+        </w:rPr>
+        <w:t>find</w:t>
+      </w:r>
+      <w:proofErr w:type="gramEnd"/>
+      <w:r>
+        <w:rPr>
+          <w:lang w:val="en-US"/>
+        </w:rPr>
+        <w:t xml:space="preserve"> the least</w:t>
       </w:r>
       <w:r>
         <w:rPr>
@@ -653,7 +823,20 @@
           <w:lang w:val="en-US"/>
         </w:rPr>
         <w:tab/>
-        <w:t xml:space="preserve">from some visited vertex </w:t>
+      </w:r>
+      <w:proofErr w:type="gramStart"/>
+      <w:r>
+        <w:rPr>
+          <w:lang w:val="en-US"/>
+        </w:rPr>
+        <w:t>from</w:t>
+      </w:r>
+      <w:proofErr w:type="gramEnd"/>
+      <w:r>
+        <w:rPr>
+          <w:lang w:val="en-US"/>
+        </w:rPr>
+        <w:t xml:space="preserve"> some visited vertex </w:t>
       </w:r>
       <w:r>
         <w:rPr>
@@ -700,7 +883,20 @@
           <w:lang w:val="en-US"/>
         </w:rPr>
         <w:tab/>
-        <w:t xml:space="preserve">to some unvisited vertex </w:t>
+      </w:r>
+      <w:proofErr w:type="gramStart"/>
+      <w:r>
+        <w:rPr>
+          <w:lang w:val="en-US"/>
+        </w:rPr>
+        <w:t>to</w:t>
+      </w:r>
+      <w:proofErr w:type="gramEnd"/>
+      <w:r>
+        <w:rPr>
+          <w:lang w:val="en-US"/>
+        </w:rPr>
+        <w:t xml:space="preserve"> some unvisited vertex </w:t>
       </w:r>
       <w:r>
         <w:rPr>
@@ -735,6 +931,12 @@
           <w:lang w:val="en-US"/>
         </w:rPr>
         <w:tab/>
+      </w:r>
+      <w:proofErr w:type="gramStart"/>
+      <w:r>
+        <w:rPr>
+          <w:lang w:val="en-US"/>
+        </w:rPr>
         <w:t>mark</w:t>
       </w:r>
       <w:r>
@@ -745,6 +947,7 @@
         </w:rPr>
         <w:t>(</w:t>
       </w:r>
+      <w:proofErr w:type="gramEnd"/>
       <w:r>
         <w:rPr>
           <w:lang w:val="en-US"/>
@@ -784,7 +987,20 @@
           <w:lang w:val="en-US"/>
         </w:rPr>
         <w:tab/>
-        <w:t>add u and edge</w:t>
+      </w:r>
+      <w:proofErr w:type="gramStart"/>
+      <w:r>
+        <w:rPr>
+          <w:lang w:val="en-US"/>
+        </w:rPr>
+        <w:t>add</w:t>
+      </w:r>
+      <w:proofErr w:type="gramEnd"/>
+      <w:r>
+        <w:rPr>
+          <w:lang w:val="en-US"/>
+        </w:rPr>
+        <w:t xml:space="preserve"> u and edge</w:t>
       </w:r>
       <w:r>
         <w:rPr>
@@ -927,43 +1143,52 @@
       </w:r>
     </w:p>
     <w:p>
-      <w:pPr>
-        <w:pStyle w:val="Odsekzoznamu"/>
+      <w:r>
+        <w:br w:type="page"/>
+      </w:r>
+    </w:p>
+    <w:p>
+      <w:pPr>
+        <w:pStyle w:val="ListParagraph"/>
         <w:numPr>
           <w:ilvl w:val="0"/>
           <w:numId w:val="3"/>
         </w:numPr>
-        <w:rPr>
-          <w:lang w:val="en-US"/>
-        </w:rPr>
-      </w:pPr>
-      <w:r>
+      </w:pPr>
+      <w:r>
+        <w:lastRenderedPageBreak/>
         <w:t>At least two different houses should be used as starting point (use H1 and H5 to make it easier to compare solutions)</w:t>
       </w:r>
     </w:p>
     <w:p>
       <w:pPr>
-        <w:pStyle w:val="Odsekzoznamu"/>
-        <w:rPr>
-          <w:lang w:val="en-US"/>
-        </w:rPr>
-      </w:pPr>
-    </w:p>
-    <w:p>
-      <w:r>
-        <w:br w:type="page"/>
-      </w:r>
-    </w:p>
-    <w:p>
-      <w:pPr>
-        <w:pStyle w:val="Odsekzoznamu"/>
+        <w:pStyle w:val="ListParagraph"/>
+      </w:pPr>
+    </w:p>
+    <w:p>
+      <w:pPr>
+        <w:pStyle w:val="ListParagraph"/>
+      </w:pPr>
+      <w:r>
+        <w:t>This solution is shown in the next point.</w:t>
+      </w:r>
+      <w:bookmarkStart w:id="0" w:name="_GoBack"/>
+      <w:bookmarkEnd w:id="0"/>
+    </w:p>
+    <w:p>
+      <w:pPr>
+        <w:pStyle w:val="ListParagraph"/>
+      </w:pPr>
+    </w:p>
+    <w:p>
+      <w:pPr>
+        <w:pStyle w:val="ListParagraph"/>
         <w:numPr>
           <w:ilvl w:val="0"/>
-          <w:numId w:val="1"/>
+          <w:numId w:val="3"/>
         </w:numPr>
       </w:pPr>
       <w:r>
-        <w:lastRenderedPageBreak/>
         <w:t xml:space="preserve">Run the algorithm by hand, describing the routing point by point together with the total cost (use the following tie‐breaker:  Select the node having the </w:t>
       </w:r>
       <w:proofErr w:type="spellStart"/>
@@ -977,140 +1202,45 @@
     </w:p>
     <w:p>
       <w:pPr>
-        <w:pStyle w:val="Odsekzoznamu"/>
+        <w:pStyle w:val="ListParagraph"/>
+        <w:numPr>
+          <w:ilvl w:val="1"/>
+          <w:numId w:val="3"/>
+        </w:numPr>
+      </w:pPr>
+      <w:r>
+        <w:t xml:space="preserve">Starting point at H1. </w:t>
+      </w:r>
+    </w:p>
+    <w:p>
+      <w:pPr>
+        <w:pStyle w:val="ListParagraph"/>
       </w:pPr>
       <w:r>
         <w:rPr>
           <w:noProof/>
-          <w:lang w:val="sk-SK" w:eastAsia="sk-SK"/>
+          <w:lang w:eastAsia="en-GB"/>
         </w:rPr>
         <w:drawing>
-          <wp:inline distT="0" distB="0" distL="0" distR="0">
-            <wp:extent cx="4690110" cy="2174240"/>
-            <wp:effectExtent l="0" t="0" r="0" b="0"/>
-            <wp:docPr id="1" name="Picture 1"/>
-            <wp:cNvGraphicFramePr>
-              <a:graphicFrameLocks xmlns:a="http://schemas.openxmlformats.org/drawingml/2006/main" noChangeAspect="1"/>
-            </wp:cNvGraphicFramePr>
-            <a:graphic xmlns:a="http://schemas.openxmlformats.org/drawingml/2006/main">
-              <a:graphicData uri="http://schemas.openxmlformats.org/drawingml/2006/picture">
-                <pic:pic xmlns:pic="http://schemas.openxmlformats.org/drawingml/2006/picture">
-                  <pic:nvPicPr>
-                    <pic:cNvPr id="0" name="Picture 1"/>
-                    <pic:cNvPicPr>
-                      <a:picLocks noChangeAspect="1" noChangeArrowheads="1"/>
-                    </pic:cNvPicPr>
-                  </pic:nvPicPr>
-                  <pic:blipFill>
-                    <a:blip r:embed="rId5" cstate="print">
-                      <a:extLst>
-                        <a:ext uri="{28A0092B-C50C-407E-A947-70E740481C1C}">
-                          <a14:useLocalDpi xmlns:a14="http://schemas.microsoft.com/office/drawing/2010/main" xmlns:wps="http://schemas.microsoft.com/office/word/2010/wordprocessingShape" xmlns:wpi="http://schemas.microsoft.com/office/word/2010/wordprocessingInk" xmlns:wpg="http://schemas.microsoft.com/office/word/2010/wordprocessingGroup" xmlns:w15="http://schemas.microsoft.com/office/word/2012/wordml" xmlns:w14="http://schemas.microsoft.com/office/word/2010/wordml" xmlns:w="http://schemas.openxmlformats.org/wordprocessingml/2006/main" xmlns:w10="urn:schemas-microsoft-com:office:word" xmlns:wp14="http://schemas.microsoft.com/office/word/2010/wordprocessingDrawing" xmlns:v="urn:schemas-microsoft-com:vml" xmlns:o="urn:schemas-microsoft-com:office:office" xmlns:mc="http://schemas.openxmlformats.org/markup-compatibility/2006" xmlns:wpc="http://schemas.microsoft.com/office/word/2010/wordprocessingCanvas" xmlns="" val="0"/>
-                        </a:ext>
-                      </a:extLst>
-                    </a:blip>
-                    <a:srcRect/>
-                    <a:stretch>
-                      <a:fillRect/>
-                    </a:stretch>
-                  </pic:blipFill>
-                  <pic:spPr bwMode="auto">
-                    <a:xfrm>
-                      <a:off x="0" y="0"/>
-                      <a:ext cx="4690110" cy="2174240"/>
-                    </a:xfrm>
-                    <a:prstGeom prst="rect">
-                      <a:avLst/>
-                    </a:prstGeom>
-                    <a:noFill/>
-                    <a:ln>
-                      <a:noFill/>
-                    </a:ln>
-                  </pic:spPr>
-                </pic:pic>
-              </a:graphicData>
-            </a:graphic>
-          </wp:inline>
-        </w:drawing>
-      </w:r>
-    </w:p>
-    <w:p>
-      <w:pPr>
-        <w:pStyle w:val="Odsekzoznamu"/>
-      </w:pPr>
-      <w:r>
-        <w:rPr>
-          <w:noProof/>
-          <w:lang w:val="sk-SK" w:eastAsia="sk-SK"/>
-        </w:rPr>
-        <w:drawing>
-          <wp:inline distT="0" distB="0" distL="0" distR="0">
-            <wp:extent cx="3039745" cy="727710"/>
-            <wp:effectExtent l="0" t="0" r="8255" b="0"/>
-            <wp:docPr id="3" name="Picture 3"/>
-            <wp:cNvGraphicFramePr>
-              <a:graphicFrameLocks xmlns:a="http://schemas.openxmlformats.org/drawingml/2006/main" noChangeAspect="1"/>
-            </wp:cNvGraphicFramePr>
-            <a:graphic xmlns:a="http://schemas.openxmlformats.org/drawingml/2006/main">
-              <a:graphicData uri="http://schemas.openxmlformats.org/drawingml/2006/picture">
-                <pic:pic xmlns:pic="http://schemas.openxmlformats.org/drawingml/2006/picture">
-                  <pic:nvPicPr>
-                    <pic:cNvPr id="0" name="Picture 3"/>
-                    <pic:cNvPicPr>
-                      <a:picLocks noChangeAspect="1" noChangeArrowheads="1"/>
-                    </pic:cNvPicPr>
-                  </pic:nvPicPr>
-                  <pic:blipFill>
-                    <a:blip r:embed="rId6" cstate="print">
-                      <a:extLst>
-                        <a:ext uri="{28A0092B-C50C-407E-A947-70E740481C1C}">
-                          <a14:useLocalDpi xmlns:a14="http://schemas.microsoft.com/office/drawing/2010/main" xmlns:wps="http://schemas.microsoft.com/office/word/2010/wordprocessingShape" xmlns:wpi="http://schemas.microsoft.com/office/word/2010/wordprocessingInk" xmlns:wpg="http://schemas.microsoft.com/office/word/2010/wordprocessingGroup" xmlns:w15="http://schemas.microsoft.com/office/word/2012/wordml" xmlns:w14="http://schemas.microsoft.com/office/word/2010/wordml" xmlns:w="http://schemas.openxmlformats.org/wordprocessingml/2006/main" xmlns:w10="urn:schemas-microsoft-com:office:word" xmlns:wp14="http://schemas.microsoft.com/office/word/2010/wordprocessingDrawing" xmlns:v="urn:schemas-microsoft-com:vml" xmlns:o="urn:schemas-microsoft-com:office:office" xmlns:mc="http://schemas.openxmlformats.org/markup-compatibility/2006" xmlns:wpc="http://schemas.microsoft.com/office/word/2010/wordprocessingCanvas" xmlns="" val="0"/>
-                        </a:ext>
-                      </a:extLst>
-                    </a:blip>
-                    <a:srcRect/>
-                    <a:stretch>
-                      <a:fillRect/>
-                    </a:stretch>
-                  </pic:blipFill>
-                  <pic:spPr bwMode="auto">
-                    <a:xfrm>
-                      <a:off x="0" y="0"/>
-                      <a:ext cx="3039745" cy="727710"/>
-                    </a:xfrm>
-                    <a:prstGeom prst="rect">
-                      <a:avLst/>
-                    </a:prstGeom>
-                    <a:noFill/>
-                    <a:ln>
-                      <a:noFill/>
-                    </a:ln>
-                  </pic:spPr>
-                </pic:pic>
-              </a:graphicData>
-            </a:graphic>
-          </wp:inline>
-        </w:drawing>
-      </w:r>
-    </w:p>
-    <w:p>
-      <w:pPr>
-        <w:pStyle w:val="Odsekzoznamu"/>
-      </w:pPr>
-    </w:p>
-    <w:p>
-      <w:pPr>
-        <w:pStyle w:val="Odsekzoznamu"/>
-      </w:pPr>
-      <w:r>
-        <w:rPr>
-          <w:noProof/>
-          <w:lang w:val="sk-SK" w:eastAsia="sk-SK"/>
-        </w:rPr>
-        <w:drawing>
-          <wp:inline distT="0" distB="0" distL="0" distR="0">
-            <wp:extent cx="3962724" cy="3499104"/>
-            <wp:effectExtent l="0" t="0" r="0" b="6350"/>
+          <wp:anchor distT="0" distB="0" distL="114300" distR="114300" simplePos="0" relativeHeight="251661312" behindDoc="1" locked="0" layoutInCell="1" allowOverlap="1" wp14:anchorId="745185E1" wp14:editId="7689F48F">
+            <wp:simplePos x="0" y="0"/>
+            <wp:positionH relativeFrom="column">
+              <wp:posOffset>3195320</wp:posOffset>
+            </wp:positionH>
+            <wp:positionV relativeFrom="paragraph">
+              <wp:posOffset>294640</wp:posOffset>
+            </wp:positionV>
+            <wp:extent cx="2760345" cy="2437130"/>
+            <wp:effectExtent l="0" t="0" r="1905" b="1270"/>
+            <wp:wrapTight wrapText="bothSides">
+              <wp:wrapPolygon edited="0">
+                <wp:start x="0" y="0"/>
+                <wp:lineTo x="0" y="21442"/>
+                <wp:lineTo x="21466" y="21442"/>
+                <wp:lineTo x="21466" y="0"/>
+                <wp:lineTo x="0" y="0"/>
+              </wp:wrapPolygon>
+            </wp:wrapTight>
             <wp:docPr id="5" name="Picture 5"/>
             <wp:cNvGraphicFramePr>
               <a:graphicFrameLocks xmlns:a="http://schemas.openxmlformats.org/drawingml/2006/main" noChangeAspect="1"/>
@@ -1126,7 +1256,7 @@
                     <a:blip r:embed="rId7" cstate="print">
                       <a:extLst>
                         <a:ext uri="{28A0092B-C50C-407E-A947-70E740481C1C}">
-                          <a14:useLocalDpi xmlns:a14="http://schemas.microsoft.com/office/drawing/2010/main" xmlns:wps="http://schemas.microsoft.com/office/word/2010/wordprocessingShape" xmlns:wpi="http://schemas.microsoft.com/office/word/2010/wordprocessingInk" xmlns:wpg="http://schemas.microsoft.com/office/word/2010/wordprocessingGroup" xmlns:w15="http://schemas.microsoft.com/office/word/2012/wordml" xmlns:w14="http://schemas.microsoft.com/office/word/2010/wordml" xmlns:w="http://schemas.openxmlformats.org/wordprocessingml/2006/main" xmlns:w10="urn:schemas-microsoft-com:office:word" xmlns:wp14="http://schemas.microsoft.com/office/word/2010/wordprocessingDrawing" xmlns:v="urn:schemas-microsoft-com:vml" xmlns:o="urn:schemas-microsoft-com:office:office" xmlns:mc="http://schemas.openxmlformats.org/markup-compatibility/2006" xmlns:wpc="http://schemas.microsoft.com/office/word/2010/wordprocessingCanvas" xmlns="" val="0"/>
+                          <a14:useLocalDpi xmlns:a14="http://schemas.microsoft.com/office/drawing/2010/main" val="0"/>
                         </a:ext>
                       </a:extLst>
                     </a:blip>
@@ -1137,7 +1267,7 @@
                   <pic:spPr>
                     <a:xfrm>
                       <a:off x="0" y="0"/>
-                      <a:ext cx="3964253" cy="3500454"/>
+                      <a:ext cx="2760345" cy="2437130"/>
                     </a:xfrm>
                     <a:prstGeom prst="rect">
                       <a:avLst/>
@@ -1146,30 +1276,37 @@
                 </pic:pic>
               </a:graphicData>
             </a:graphic>
-          </wp:inline>
+            <wp14:sizeRelH relativeFrom="margin">
+              <wp14:pctWidth>0</wp14:pctWidth>
+            </wp14:sizeRelH>
+            <wp14:sizeRelV relativeFrom="margin">
+              <wp14:pctHeight>0</wp14:pctHeight>
+            </wp14:sizeRelV>
+          </wp:anchor>
         </w:drawing>
       </w:r>
-    </w:p>
-    <w:p>
-      <w:r>
-        <w:br w:type="page"/>
-      </w:r>
-    </w:p>
-    <w:p>
-      <w:pPr>
-        <w:pStyle w:val="Odsekzoznamu"/>
-      </w:pPr>
-      <w:r>
-        <w:rPr>
-          <w:noProof/>
-          <w:lang w:val="sk-SK" w:eastAsia="sk-SK"/>
-        </w:rPr>
-        <w:lastRenderedPageBreak/>
+      <w:r>
         <w:drawing>
-          <wp:inline distT="0" distB="0" distL="0" distR="0">
-            <wp:extent cx="4580255" cy="2174240"/>
+          <wp:anchor distT="0" distB="0" distL="114300" distR="114300" simplePos="0" relativeHeight="251663360" behindDoc="1" locked="0" layoutInCell="1" allowOverlap="1" wp14:anchorId="2577FA7A" wp14:editId="06D0DCC9">
+            <wp:simplePos x="0" y="0"/>
+            <wp:positionH relativeFrom="column">
+              <wp:posOffset>164465</wp:posOffset>
+            </wp:positionH>
+            <wp:positionV relativeFrom="paragraph">
+              <wp:posOffset>44450</wp:posOffset>
+            </wp:positionV>
+            <wp:extent cx="897890" cy="254000"/>
             <wp:effectExtent l="0" t="0" r="0" b="0"/>
-            <wp:docPr id="6" name="Picture 6"/>
+            <wp:wrapTight wrapText="bothSides">
+              <wp:wrapPolygon edited="0">
+                <wp:start x="0" y="0"/>
+                <wp:lineTo x="0" y="19440"/>
+                <wp:lineTo x="21081" y="19440"/>
+                <wp:lineTo x="21081" y="0"/>
+                <wp:lineTo x="0" y="0"/>
+              </wp:wrapPolygon>
+            </wp:wrapTight>
+            <wp:docPr id="4" name="Picture 4"/>
             <wp:cNvGraphicFramePr>
               <a:graphicFrameLocks xmlns:a="http://schemas.openxmlformats.org/drawingml/2006/main" noChangeAspect="1"/>
             </wp:cNvGraphicFramePr>
@@ -1177,7 +1314,7 @@
               <a:graphicData uri="http://schemas.openxmlformats.org/drawingml/2006/picture">
                 <pic:pic xmlns:pic="http://schemas.openxmlformats.org/drawingml/2006/picture">
                   <pic:nvPicPr>
-                    <pic:cNvPr id="0" name="Picture 4"/>
+                    <pic:cNvPr id="0" name="Picture 2"/>
                     <pic:cNvPicPr>
                       <a:picLocks noChangeAspect="1" noChangeArrowheads="1"/>
                     </pic:cNvPicPr>
@@ -1186,7 +1323,7 @@
                     <a:blip r:embed="rId8" cstate="print">
                       <a:extLst>
                         <a:ext uri="{28A0092B-C50C-407E-A947-70E740481C1C}">
-                          <a14:useLocalDpi xmlns:a14="http://schemas.microsoft.com/office/drawing/2010/main" xmlns:wps="http://schemas.microsoft.com/office/word/2010/wordprocessingShape" xmlns:wpi="http://schemas.microsoft.com/office/word/2010/wordprocessingInk" xmlns:wpg="http://schemas.microsoft.com/office/word/2010/wordprocessingGroup" xmlns:w15="http://schemas.microsoft.com/office/word/2012/wordml" xmlns:w14="http://schemas.microsoft.com/office/word/2010/wordml" xmlns:w="http://schemas.openxmlformats.org/wordprocessingml/2006/main" xmlns:w10="urn:schemas-microsoft-com:office:word" xmlns:wp14="http://schemas.microsoft.com/office/word/2010/wordprocessingDrawing" xmlns:v="urn:schemas-microsoft-com:vml" xmlns:o="urn:schemas-microsoft-com:office:office" xmlns:mc="http://schemas.openxmlformats.org/markup-compatibility/2006" xmlns:wpc="http://schemas.microsoft.com/office/word/2010/wordprocessingCanvas" xmlns="" val="0"/>
+                          <a14:useLocalDpi xmlns:a14="http://schemas.microsoft.com/office/drawing/2010/main" val="0"/>
                         </a:ext>
                       </a:extLst>
                     </a:blip>
@@ -1198,7 +1335,7 @@
                   <pic:spPr bwMode="auto">
                     <a:xfrm>
                       <a:off x="0" y="0"/>
-                      <a:ext cx="4580255" cy="2174240"/>
+                      <a:ext cx="897890" cy="254000"/>
                     </a:xfrm>
                     <a:prstGeom prst="rect">
                       <a:avLst/>
@@ -1211,24 +1348,330 @@
                 </pic:pic>
               </a:graphicData>
             </a:graphic>
-          </wp:inline>
+          </wp:anchor>
         </w:drawing>
       </w:r>
     </w:p>
     <w:p>
       <w:pPr>
-        <w:pStyle w:val="Odsekzoznamu"/>
+        <w:pStyle w:val="ListParagraph"/>
+      </w:pPr>
+      <w:r>
+        <w:drawing>
+          <wp:anchor distT="0" distB="0" distL="114300" distR="114300" simplePos="0" relativeHeight="251659264" behindDoc="1" locked="0" layoutInCell="1" allowOverlap="1" wp14:anchorId="15B2C2EB" wp14:editId="05EC782F">
+            <wp:simplePos x="0" y="0"/>
+            <wp:positionH relativeFrom="column">
+              <wp:posOffset>163195</wp:posOffset>
+            </wp:positionH>
+            <wp:positionV relativeFrom="paragraph">
+              <wp:posOffset>153035</wp:posOffset>
+            </wp:positionV>
+            <wp:extent cx="2870200" cy="6325235"/>
+            <wp:effectExtent l="0" t="0" r="6350" b="0"/>
+            <wp:wrapTight wrapText="bothSides">
+              <wp:wrapPolygon edited="0">
+                <wp:start x="0" y="0"/>
+                <wp:lineTo x="0" y="21533"/>
+                <wp:lineTo x="19641" y="21533"/>
+                <wp:lineTo x="21504" y="21403"/>
+                <wp:lineTo x="21504" y="17239"/>
+                <wp:lineTo x="19641" y="16654"/>
+                <wp:lineTo x="21361" y="16654"/>
+                <wp:lineTo x="21504" y="16589"/>
+                <wp:lineTo x="21504" y="14767"/>
+                <wp:lineTo x="20644" y="14572"/>
+                <wp:lineTo x="21504" y="14117"/>
+                <wp:lineTo x="21504" y="9823"/>
+                <wp:lineTo x="19641" y="9368"/>
+                <wp:lineTo x="21218" y="9368"/>
+                <wp:lineTo x="21504" y="9238"/>
+                <wp:lineTo x="21504" y="7351"/>
+                <wp:lineTo x="21361" y="7286"/>
+                <wp:lineTo x="19641" y="7286"/>
+                <wp:lineTo x="21504" y="6766"/>
+                <wp:lineTo x="21504" y="2407"/>
+                <wp:lineTo x="19641" y="2082"/>
+                <wp:lineTo x="21074" y="2082"/>
+                <wp:lineTo x="21504" y="1822"/>
+                <wp:lineTo x="21504" y="0"/>
+                <wp:lineTo x="0" y="0"/>
+              </wp:wrapPolygon>
+            </wp:wrapTight>
+            <wp:docPr id="2" name="Picture 2"/>
+            <wp:cNvGraphicFramePr>
+              <a:graphicFrameLocks xmlns:a="http://schemas.openxmlformats.org/drawingml/2006/main" noChangeAspect="1"/>
+            </wp:cNvGraphicFramePr>
+            <a:graphic xmlns:a="http://schemas.openxmlformats.org/drawingml/2006/main">
+              <a:graphicData uri="http://schemas.openxmlformats.org/drawingml/2006/picture">
+                <pic:pic xmlns:pic="http://schemas.openxmlformats.org/drawingml/2006/picture">
+                  <pic:nvPicPr>
+                    <pic:cNvPr id="0" name="Picture 1"/>
+                    <pic:cNvPicPr>
+                      <a:picLocks noChangeAspect="1" noChangeArrowheads="1"/>
+                    </pic:cNvPicPr>
+                  </pic:nvPicPr>
+                  <pic:blipFill>
+                    <a:blip r:embed="rId9" cstate="print">
+                      <a:extLst>
+                        <a:ext uri="{28A0092B-C50C-407E-A947-70E740481C1C}">
+                          <a14:useLocalDpi xmlns:a14="http://schemas.microsoft.com/office/drawing/2010/main" val="0"/>
+                        </a:ext>
+                      </a:extLst>
+                    </a:blip>
+                    <a:srcRect/>
+                    <a:stretch>
+                      <a:fillRect/>
+                    </a:stretch>
+                  </pic:blipFill>
+                  <pic:spPr bwMode="auto">
+                    <a:xfrm>
+                      <a:off x="0" y="0"/>
+                      <a:ext cx="2870200" cy="6325235"/>
+                    </a:xfrm>
+                    <a:prstGeom prst="rect">
+                      <a:avLst/>
+                    </a:prstGeom>
+                    <a:noFill/>
+                    <a:ln>
+                      <a:noFill/>
+                    </a:ln>
+                  </pic:spPr>
+                </pic:pic>
+              </a:graphicData>
+            </a:graphic>
+            <wp14:sizeRelH relativeFrom="margin">
+              <wp14:pctWidth>0</wp14:pctWidth>
+            </wp14:sizeRelH>
+            <wp14:sizeRelV relativeFrom="margin">
+              <wp14:pctHeight>0</wp14:pctHeight>
+            </wp14:sizeRelV>
+          </wp:anchor>
+        </w:drawing>
+      </w:r>
+    </w:p>
+    <w:p>
+      <w:pPr>
+        <w:pStyle w:val="ListParagraph"/>
+      </w:pPr>
+    </w:p>
+    <w:p>
+      <w:pPr>
+        <w:pStyle w:val="ListParagraph"/>
+      </w:pPr>
+    </w:p>
+    <w:p>
+      <w:r>
+        <w:br/>
+      </w:r>
+    </w:p>
+    <w:p>
+      <w:pPr>
+        <w:pStyle w:val="ListParagraph"/>
+      </w:pPr>
+    </w:p>
+    <w:p>
+      <w:pPr>
+        <w:pStyle w:val="ListParagraph"/>
+      </w:pPr>
+    </w:p>
+    <w:p>
+      <w:pPr>
+        <w:pStyle w:val="ListParagraph"/>
+      </w:pPr>
+      <w:r>
+        <w:br/>
+      </w:r>
+    </w:p>
+    <w:p/>
+    <w:p>
+      <w:pPr>
+        <w:pStyle w:val="ListParagraph"/>
+        <w:numPr>
+          <w:ilvl w:val="1"/>
+          <w:numId w:val="3"/>
+        </w:numPr>
       </w:pPr>
       <w:r>
         <w:rPr>
           <w:noProof/>
-          <w:lang w:val="sk-SK" w:eastAsia="sk-SK"/>
-        </w:rPr>
+          <w:lang w:eastAsia="en-GB"/>
+        </w:rPr>
+        <w:lastRenderedPageBreak/>
         <w:drawing>
-          <wp:inline distT="0" distB="0" distL="0" distR="0">
-            <wp:extent cx="3039745" cy="727710"/>
-            <wp:effectExtent l="0" t="0" r="8255" b="0"/>
-            <wp:docPr id="7" name="Picture 7"/>
+          <wp:anchor distT="0" distB="0" distL="114300" distR="114300" simplePos="0" relativeHeight="251662336" behindDoc="1" locked="0" layoutInCell="1" allowOverlap="1" wp14:anchorId="5BCB4923" wp14:editId="20C1A80C">
+            <wp:simplePos x="0" y="0"/>
+            <wp:positionH relativeFrom="column">
+              <wp:posOffset>3140075</wp:posOffset>
+            </wp:positionH>
+            <wp:positionV relativeFrom="paragraph">
+              <wp:posOffset>621030</wp:posOffset>
+            </wp:positionV>
+            <wp:extent cx="2581910" cy="2279650"/>
+            <wp:effectExtent l="0" t="0" r="8890" b="6350"/>
+            <wp:wrapTight wrapText="bothSides">
+              <wp:wrapPolygon edited="0">
+                <wp:start x="0" y="0"/>
+                <wp:lineTo x="0" y="21480"/>
+                <wp:lineTo x="21515" y="21480"/>
+                <wp:lineTo x="21515" y="0"/>
+                <wp:lineTo x="0" y="0"/>
+              </wp:wrapPolygon>
+            </wp:wrapTight>
+            <wp:docPr id="8" name="Picture 8"/>
+            <wp:cNvGraphicFramePr>
+              <a:graphicFrameLocks xmlns:a="http://schemas.openxmlformats.org/drawingml/2006/main" noChangeAspect="1"/>
+            </wp:cNvGraphicFramePr>
+            <a:graphic xmlns:a="http://schemas.openxmlformats.org/drawingml/2006/main">
+              <a:graphicData uri="http://schemas.openxmlformats.org/drawingml/2006/picture">
+                <pic:pic xmlns:pic="http://schemas.openxmlformats.org/drawingml/2006/picture">
+                  <pic:nvPicPr>
+                    <pic:cNvPr id="8" name="spaniing tree 2.jpg"/>
+                    <pic:cNvPicPr/>
+                  </pic:nvPicPr>
+                  <pic:blipFill>
+                    <a:blip r:embed="rId10" cstate="print">
+                      <a:extLst>
+                        <a:ext uri="{28A0092B-C50C-407E-A947-70E740481C1C}">
+                          <a14:useLocalDpi xmlns:a14="http://schemas.microsoft.com/office/drawing/2010/main" val="0"/>
+                        </a:ext>
+                      </a:extLst>
+                    </a:blip>
+                    <a:stretch>
+                      <a:fillRect/>
+                    </a:stretch>
+                  </pic:blipFill>
+                  <pic:spPr>
+                    <a:xfrm>
+                      <a:off x="0" y="0"/>
+                      <a:ext cx="2581910" cy="2279650"/>
+                    </a:xfrm>
+                    <a:prstGeom prst="rect">
+                      <a:avLst/>
+                    </a:prstGeom>
+                  </pic:spPr>
+                </pic:pic>
+              </a:graphicData>
+            </a:graphic>
+            <wp14:sizeRelH relativeFrom="margin">
+              <wp14:pctWidth>0</wp14:pctWidth>
+            </wp14:sizeRelH>
+            <wp14:sizeRelV relativeFrom="margin">
+              <wp14:pctHeight>0</wp14:pctHeight>
+            </wp14:sizeRelV>
+          </wp:anchor>
+        </w:drawing>
+      </w:r>
+      <w:r>
+        <w:drawing>
+          <wp:anchor distT="0" distB="0" distL="114300" distR="114300" simplePos="0" relativeHeight="251664384" behindDoc="1" locked="0" layoutInCell="1" allowOverlap="1" wp14:anchorId="40589027" wp14:editId="209F0010">
+            <wp:simplePos x="0" y="0"/>
+            <wp:positionH relativeFrom="column">
+              <wp:posOffset>130810</wp:posOffset>
+            </wp:positionH>
+            <wp:positionV relativeFrom="paragraph">
+              <wp:posOffset>358775</wp:posOffset>
+            </wp:positionV>
+            <wp:extent cx="897890" cy="254000"/>
+            <wp:effectExtent l="0" t="0" r="0" b="0"/>
+            <wp:wrapTight wrapText="bothSides">
+              <wp:wrapPolygon edited="0">
+                <wp:start x="0" y="0"/>
+                <wp:lineTo x="0" y="19440"/>
+                <wp:lineTo x="21081" y="19440"/>
+                <wp:lineTo x="21081" y="0"/>
+                <wp:lineTo x="0" y="0"/>
+              </wp:wrapPolygon>
+            </wp:wrapTight>
+            <wp:docPr id="10" name="Picture 10"/>
+            <wp:cNvGraphicFramePr>
+              <a:graphicFrameLocks xmlns:a="http://schemas.openxmlformats.org/drawingml/2006/main" noChangeAspect="1"/>
+            </wp:cNvGraphicFramePr>
+            <a:graphic xmlns:a="http://schemas.openxmlformats.org/drawingml/2006/main">
+              <a:graphicData uri="http://schemas.openxmlformats.org/drawingml/2006/picture">
+                <pic:pic xmlns:pic="http://schemas.openxmlformats.org/drawingml/2006/picture">
+                  <pic:nvPicPr>
+                    <pic:cNvPr id="0" name="Picture 2"/>
+                    <pic:cNvPicPr>
+                      <a:picLocks noChangeAspect="1" noChangeArrowheads="1"/>
+                    </pic:cNvPicPr>
+                  </pic:nvPicPr>
+                  <pic:blipFill>
+                    <a:blip r:embed="rId8" cstate="print">
+                      <a:extLst>
+                        <a:ext uri="{28A0092B-C50C-407E-A947-70E740481C1C}">
+                          <a14:useLocalDpi xmlns:a14="http://schemas.microsoft.com/office/drawing/2010/main" val="0"/>
+                        </a:ext>
+                      </a:extLst>
+                    </a:blip>
+                    <a:srcRect/>
+                    <a:stretch>
+                      <a:fillRect/>
+                    </a:stretch>
+                  </pic:blipFill>
+                  <pic:spPr bwMode="auto">
+                    <a:xfrm>
+                      <a:off x="0" y="0"/>
+                      <a:ext cx="897890" cy="254000"/>
+                    </a:xfrm>
+                    <a:prstGeom prst="rect">
+                      <a:avLst/>
+                    </a:prstGeom>
+                    <a:noFill/>
+                    <a:ln>
+                      <a:noFill/>
+                    </a:ln>
+                  </pic:spPr>
+                </pic:pic>
+              </a:graphicData>
+            </a:graphic>
+          </wp:anchor>
+        </w:drawing>
+      </w:r>
+      <w:r>
+        <w:drawing>
+          <wp:anchor distT="0" distB="0" distL="114300" distR="114300" simplePos="0" relativeHeight="251660288" behindDoc="1" locked="0" layoutInCell="1" allowOverlap="1" wp14:anchorId="0ED21BC4" wp14:editId="2D7FD94A">
+            <wp:simplePos x="0" y="0"/>
+            <wp:positionH relativeFrom="column">
+              <wp:posOffset>132715</wp:posOffset>
+            </wp:positionH>
+            <wp:positionV relativeFrom="paragraph">
+              <wp:posOffset>621030</wp:posOffset>
+            </wp:positionV>
+            <wp:extent cx="2943225" cy="6486525"/>
+            <wp:effectExtent l="0" t="0" r="9525" b="9525"/>
+            <wp:wrapTight wrapText="bothSides">
+              <wp:wrapPolygon edited="0">
+                <wp:start x="0" y="0"/>
+                <wp:lineTo x="0" y="21568"/>
+                <wp:lineTo x="19713" y="21568"/>
+                <wp:lineTo x="21530" y="21441"/>
+                <wp:lineTo x="21530" y="19729"/>
+                <wp:lineTo x="19713" y="19285"/>
+                <wp:lineTo x="21250" y="19285"/>
+                <wp:lineTo x="21530" y="19094"/>
+                <wp:lineTo x="21530" y="14781"/>
+                <wp:lineTo x="19713" y="14210"/>
+                <wp:lineTo x="21390" y="14210"/>
+                <wp:lineTo x="21530" y="14146"/>
+                <wp:lineTo x="21530" y="12307"/>
+                <wp:lineTo x="21390" y="12243"/>
+                <wp:lineTo x="19713" y="12180"/>
+                <wp:lineTo x="21530" y="11672"/>
+                <wp:lineTo x="21530" y="7422"/>
+                <wp:lineTo x="21390" y="7359"/>
+                <wp:lineTo x="19713" y="7105"/>
+                <wp:lineTo x="21530" y="6851"/>
+                <wp:lineTo x="21530" y="2474"/>
+                <wp:lineTo x="19713" y="2030"/>
+                <wp:lineTo x="21530" y="1903"/>
+                <wp:lineTo x="21530" y="1142"/>
+                <wp:lineTo x="20831" y="1015"/>
+                <wp:lineTo x="21530" y="634"/>
+                <wp:lineTo x="21530" y="0"/>
+                <wp:lineTo x="0" y="0"/>
+              </wp:wrapPolygon>
+            </wp:wrapTight>
+            <wp:docPr id="9" name="Picture 9"/>
             <wp:cNvGraphicFramePr>
               <a:graphicFrameLocks xmlns:a="http://schemas.openxmlformats.org/drawingml/2006/main" noChangeAspect="1"/>
             </wp:cNvGraphicFramePr>
@@ -1242,10 +1685,10 @@
                     </pic:cNvPicPr>
                   </pic:nvPicPr>
                   <pic:blipFill>
-                    <a:blip r:embed="rId6" cstate="print">
+                    <a:blip r:embed="rId11" cstate="print">
                       <a:extLst>
                         <a:ext uri="{28A0092B-C50C-407E-A947-70E740481C1C}">
-                          <a14:useLocalDpi xmlns:a14="http://schemas.microsoft.com/office/drawing/2010/main" xmlns:wps="http://schemas.microsoft.com/office/word/2010/wordprocessingShape" xmlns:wpi="http://schemas.microsoft.com/office/word/2010/wordprocessingInk" xmlns:wpg="http://schemas.microsoft.com/office/word/2010/wordprocessingGroup" xmlns:w15="http://schemas.microsoft.com/office/word/2012/wordml" xmlns:w14="http://schemas.microsoft.com/office/word/2010/wordml" xmlns:w="http://schemas.openxmlformats.org/wordprocessingml/2006/main" xmlns:w10="urn:schemas-microsoft-com:office:word" xmlns:wp14="http://schemas.microsoft.com/office/word/2010/wordprocessingDrawing" xmlns:v="urn:schemas-microsoft-com:vml" xmlns:o="urn:schemas-microsoft-com:office:office" xmlns:mc="http://schemas.openxmlformats.org/markup-compatibility/2006" xmlns:wpc="http://schemas.microsoft.com/office/word/2010/wordprocessingCanvas" xmlns="" val="0"/>
+                          <a14:useLocalDpi xmlns:a14="http://schemas.microsoft.com/office/drawing/2010/main" val="0"/>
                         </a:ext>
                       </a:extLst>
                     </a:blip>
@@ -1257,7 +1700,7 @@
                   <pic:spPr bwMode="auto">
                     <a:xfrm>
                       <a:off x="0" y="0"/>
-                      <a:ext cx="3039745" cy="727710"/>
+                      <a:ext cx="2943225" cy="6486525"/>
                     </a:xfrm>
                     <a:prstGeom prst="rect">
                       <a:avLst/>
@@ -1270,80 +1713,33 @@
                 </pic:pic>
               </a:graphicData>
             </a:graphic>
-          </wp:inline>
+            <wp14:sizeRelH relativeFrom="margin">
+              <wp14:pctWidth>0</wp14:pctWidth>
+            </wp14:sizeRelH>
+            <wp14:sizeRelV relativeFrom="margin">
+              <wp14:pctHeight>0</wp14:pctHeight>
+            </wp14:sizeRelV>
+          </wp:anchor>
         </w:drawing>
       </w:r>
-    </w:p>
-    <w:p>
-      <w:pPr>
-        <w:pStyle w:val="Odsekzoznamu"/>
-      </w:pPr>
-    </w:p>
-    <w:p>
-      <w:pPr>
-        <w:pStyle w:val="Odsekzoznamu"/>
-      </w:pPr>
-      <w:r>
-        <w:rPr>
-          <w:noProof/>
-          <w:lang w:val="sk-SK" w:eastAsia="sk-SK"/>
-        </w:rPr>
-        <w:drawing>
-          <wp:inline distT="0" distB="0" distL="0" distR="0">
-            <wp:extent cx="3889085" cy="3434080"/>
-            <wp:effectExtent l="0" t="0" r="0" b="0"/>
-            <wp:docPr id="8" name="Picture 8"/>
-            <wp:cNvGraphicFramePr>
-              <a:graphicFrameLocks xmlns:a="http://schemas.openxmlformats.org/drawingml/2006/main" noChangeAspect="1"/>
-            </wp:cNvGraphicFramePr>
-            <a:graphic xmlns:a="http://schemas.openxmlformats.org/drawingml/2006/main">
-              <a:graphicData uri="http://schemas.openxmlformats.org/drawingml/2006/picture">
-                <pic:pic xmlns:pic="http://schemas.openxmlformats.org/drawingml/2006/picture">
-                  <pic:nvPicPr>
-                    <pic:cNvPr id="8" name="spaniing tree 2.jpg"/>
-                    <pic:cNvPicPr/>
-                  </pic:nvPicPr>
-                  <pic:blipFill>
-                    <a:blip r:embed="rId9" cstate="print">
-                      <a:extLst>
-                        <a:ext uri="{28A0092B-C50C-407E-A947-70E740481C1C}">
-                          <a14:useLocalDpi xmlns:a14="http://schemas.microsoft.com/office/drawing/2010/main" xmlns:wps="http://schemas.microsoft.com/office/word/2010/wordprocessingShape" xmlns:wpi="http://schemas.microsoft.com/office/word/2010/wordprocessingInk" xmlns:wpg="http://schemas.microsoft.com/office/word/2010/wordprocessingGroup" xmlns:w15="http://schemas.microsoft.com/office/word/2012/wordml" xmlns:w14="http://schemas.microsoft.com/office/word/2010/wordml" xmlns:w="http://schemas.openxmlformats.org/wordprocessingml/2006/main" xmlns:w10="urn:schemas-microsoft-com:office:word" xmlns:wp14="http://schemas.microsoft.com/office/word/2010/wordprocessingDrawing" xmlns:v="urn:schemas-microsoft-com:vml" xmlns:o="urn:schemas-microsoft-com:office:office" xmlns:mc="http://schemas.openxmlformats.org/markup-compatibility/2006" xmlns:wpc="http://schemas.microsoft.com/office/word/2010/wordprocessingCanvas" xmlns="" val="0"/>
-                        </a:ext>
-                      </a:extLst>
-                    </a:blip>
-                    <a:stretch>
-                      <a:fillRect/>
-                    </a:stretch>
-                  </pic:blipFill>
-                  <pic:spPr>
-                    <a:xfrm>
-                      <a:off x="0" y="0"/>
-                      <a:ext cx="3890358" cy="3435204"/>
-                    </a:xfrm>
-                    <a:prstGeom prst="rect">
-                      <a:avLst/>
-                    </a:prstGeom>
-                  </pic:spPr>
-                </pic:pic>
-              </a:graphicData>
-            </a:graphic>
-          </wp:inline>
-        </w:drawing>
-      </w:r>
-      <w:r>
-        <w:br/>
-      </w:r>
-    </w:p>
-    <w:p>
-      <w:pPr>
-        <w:pStyle w:val="Odsekzoznamu"/>
+      <w:r>
+        <w:t>Starting point in H5.</w:t>
+      </w:r>
+      <w:r>
+        <w:t xml:space="preserve"> </w:t>
+      </w:r>
+      <w:r>
+        <w:br w:type="page"/>
+      </w:r>
+    </w:p>
+    <w:p/>
+    <w:p>
+      <w:pPr>
+        <w:pStyle w:val="ListParagraph"/>
         <w:numPr>
           <w:ilvl w:val="0"/>
-          <w:numId w:val="1"/>
+          <w:numId w:val="3"/>
         </w:numPr>
-        <w:rPr>
-          <w:lang w:val="en-US"/>
-        </w:rPr>
       </w:pPr>
       <w:r>
         <w:t>More than one solution may exist. In this case how many solutions can you find?</w:t>
@@ -1358,7 +1754,25 @@
         <w:rPr>
           <w:lang w:val="en-US"/>
         </w:rPr>
-        <w:t>There is only one solution. No matter from where we start, we will get only one solution.</w:t>
+        <w:t xml:space="preserve">There is only one solution. No matter from where we start, </w:t>
+      </w:r>
+      <w:r>
+        <w:rPr>
+          <w:lang w:val="en-US"/>
+        </w:rPr>
+        <w:t>the solution will still be the same</w:t>
+      </w:r>
+      <w:r>
+        <w:rPr>
+          <w:lang w:val="en-US"/>
+        </w:rPr>
+        <w:t>.</w:t>
+      </w:r>
+      <w:r>
+        <w:rPr>
+          <w:lang w:val="en-US"/>
+        </w:rPr>
+        <w:t xml:space="preserve"> Which is the idea of a minimum spanning tree. </w:t>
       </w:r>
       <w:r>
         <w:br/>
@@ -1366,24 +1780,13 @@
     </w:p>
     <w:p>
       <w:pPr>
-        <w:pStyle w:val="Odsekzoznamu"/>
-      </w:pPr>
-    </w:p>
-    <w:p>
-      <w:r>
-        <w:br w:type="page"/>
-      </w:r>
-    </w:p>
-    <w:p>
-      <w:pPr>
-        <w:pStyle w:val="Odsekzoznamu"/>
+        <w:pStyle w:val="ListParagraph"/>
         <w:numPr>
           <w:ilvl w:val="0"/>
-          <w:numId w:val="1"/>
+          <w:numId w:val="3"/>
         </w:numPr>
       </w:pPr>
       <w:r>
-        <w:lastRenderedPageBreak/>
         <w:t xml:space="preserve">Compare the minimum spanning tree algorithm with the </w:t>
       </w:r>
       <w:proofErr w:type="spellStart"/>
@@ -1401,7 +1804,7 @@
     </w:p>
     <w:p>
       <w:pPr>
-        <w:pStyle w:val="Odsekzoznamu"/>
+        <w:pStyle w:val="ListParagraph"/>
         <w:rPr>
           <w:lang w:val="en-US"/>
         </w:rPr>
@@ -1412,8 +1815,6 @@
         </w:rPr>
         <w:br/>
       </w:r>
-      <w:bookmarkStart w:id="0" w:name="_GoBack"/>
-      <w:bookmarkEnd w:id="0"/>
       <w:r>
         <w:rPr>
           <w:lang w:val="en-US"/>
@@ -1432,87 +1833,38 @@
         <w:rPr>
           <w:lang w:val="en-US"/>
         </w:rPr>
-        <w:t xml:space="preserve"> and Minimum Spanning Tree, the primary subject is to notice the shortest edge to the connected vertices. –</w:t>
-      </w:r>
+        <w:t xml:space="preserve"> and Minimum Spanning Tree, the primary subject is to notice the shortest edge to the connected vertices. </w:t>
+      </w:r>
+    </w:p>
+    <w:p>
+      <w:pPr>
+        <w:pStyle w:val="ListParagraph"/>
+        <w:rPr>
+          <w:lang w:val="en-US"/>
+        </w:rPr>
+      </w:pPr>
+    </w:p>
+    <w:p>
+      <w:pPr>
+        <w:pStyle w:val="ListParagraph"/>
+        <w:rPr>
+          <w:lang w:val="en-US"/>
+        </w:rPr>
+      </w:pPr>
       <w:proofErr w:type="spellStart"/>
       <w:r>
         <w:rPr>
-          <w:lang w:val="en-US"/>
-        </w:rPr>
-        <w:t>Aimo</w:t>
+          <w:b/>
+          <w:lang w:val="en-US"/>
+        </w:rPr>
+        <w:t>Dijkstra</w:t>
       </w:r>
       <w:proofErr w:type="spellEnd"/>
       <w:r>
         <w:rPr>
-          <w:lang w:val="en-US"/>
-        </w:rPr>
-        <w:t xml:space="preserve"> </w:t>
-      </w:r>
-      <w:proofErr w:type="spellStart"/>
-      <w:r>
-        <w:rPr>
-          <w:lang w:val="en-US"/>
-        </w:rPr>
-        <w:t>Suikkanen</w:t>
-      </w:r>
-      <w:proofErr w:type="spellEnd"/>
-      <w:r>
-        <w:rPr>
-          <w:lang w:val="en-US"/>
-        </w:rPr>
-        <w:t xml:space="preserve">; November 2014; Denmark; Zealand; </w:t>
-      </w:r>
-      <w:proofErr w:type="spellStart"/>
-      <w:r>
-        <w:rPr>
-          <w:lang w:val="en-US"/>
-        </w:rPr>
-        <w:t>Ballerup</w:t>
-      </w:r>
-      <w:proofErr w:type="spellEnd"/>
-      <w:r>
-        <w:rPr>
-          <w:lang w:val="en-US"/>
-        </w:rPr>
-        <w:t>.</w:t>
-      </w:r>
-      <w:r>
-        <w:rPr>
           <w:b/>
           <w:lang w:val="en-US"/>
         </w:rPr>
-        <w:t xml:space="preserve"> </w:t>
-      </w:r>
-    </w:p>
-    <w:p>
-      <w:pPr>
-        <w:pStyle w:val="Odsekzoznamu"/>
-        <w:rPr>
-          <w:lang w:val="en-US"/>
-        </w:rPr>
-      </w:pPr>
-    </w:p>
-    <w:p>
-      <w:pPr>
-        <w:pStyle w:val="Odsekzoznamu"/>
-        <w:rPr>
-          <w:lang w:val="en-US"/>
-        </w:rPr>
-      </w:pPr>
-      <w:proofErr w:type="spellStart"/>
-      <w:r>
-        <w:rPr>
-          <w:b/>
-          <w:lang w:val="en-US"/>
-        </w:rPr>
-        <w:t>Dijkstra</w:t>
-      </w:r>
-      <w:proofErr w:type="spellEnd"/>
-      <w:r>
-        <w:rPr>
-          <w:b/>
-          <w:lang w:val="en-US"/>
-        </w:rPr>
         <w:t xml:space="preserve"> shortest path algorithm</w:t>
       </w:r>
       <w:r>
@@ -1524,7 +1876,7 @@
     </w:p>
     <w:p>
       <w:pPr>
-        <w:pStyle w:val="Odsekzoznamu"/>
+        <w:pStyle w:val="ListParagraph"/>
         <w:rPr>
           <w:lang w:val="en-US"/>
         </w:rPr>
@@ -1547,7 +1899,7 @@
     </w:p>
     <w:p>
       <w:pPr>
-        <w:pStyle w:val="Odsekzoznamu"/>
+        <w:pStyle w:val="ListParagraph"/>
       </w:pPr>
       <w:r>
         <w:br/>
@@ -1555,33 +1907,34 @@
     </w:p>
     <w:p>
       <w:pPr>
-        <w:pStyle w:val="Odsekzoznamu"/>
+        <w:pStyle w:val="ListParagraph"/>
         <w:numPr>
           <w:ilvl w:val="0"/>
-          <w:numId w:val="1"/>
+          <w:numId w:val="3"/>
         </w:numPr>
       </w:pPr>
       <w:r>
         <w:t>A graph may be implemented as an adjacency matrix, or an adjacency list. What is the complexity (in big O notation) of the minimum spanning tree algorithm with the two different graph models?</w:t>
       </w:r>
-      <w:r>
-        <w:br/>
-      </w:r>
-      <w:r>
-        <w:br/>
-      </w:r>
-      <w:r>
-        <w:t xml:space="preserve">All edges connected to note is considered, therefore more edges in a system will become more calculations.  </w:t>
-      </w:r>
-      <w:r>
-        <w:t xml:space="preserve">O </w:t>
+    </w:p>
+    <w:p>
+      <w:pPr>
+        <w:pStyle w:val="ListParagraph"/>
+      </w:pPr>
+    </w:p>
+    <w:p>
+      <w:pPr>
+        <w:pStyle w:val="ListParagraph"/>
+      </w:pPr>
+      <w:r>
+        <w:t xml:space="preserve">All edges connected to the notes is considered, therefore more edges in a system become more calculations. Therefore </w:t>
       </w:r>
       <m:oMath>
         <m:r>
           <w:rPr>
             <w:rFonts w:ascii="Cambria Math" w:hAnsi="Cambria Math"/>
           </w:rPr>
-          <m:t>(</m:t>
+          <m:t>O(</m:t>
         </m:r>
         <m:sSup>
           <m:sSupPr>
@@ -1617,10 +1970,15 @@
         </m:r>
       </m:oMath>
       <w:r>
-        <w:t xml:space="preserve">  </w:t>
-      </w:r>
-    </w:p>
+        <w:br/>
+      </w:r>
+      <w:r>
+        <w:br/>
+      </w:r>
+    </w:p>
+    <w:p/>
     <w:sectPr>
+      <w:headerReference w:type="default" r:id="rId12"/>
       <w:pgSz w:w="11906" w:h="16838"/>
       <w:pgMar w:top="1440" w:right="1440" w:bottom="1440" w:left="1440" w:header="708" w:footer="708" w:gutter="0"/>
       <w:cols w:space="708"/>
@@ -1630,12 +1988,483 @@
 </w:document>
 </file>
 
+<file path=word/endnotes.xml><?xml version="1.0" encoding="utf-8"?>
+<w:endnotes xmlns:wpc="http://schemas.microsoft.com/office/word/2010/wordprocessingCanvas" xmlns:mc="http://schemas.openxmlformats.org/markup-compatibility/2006" xmlns:o="urn:schemas-microsoft-com:office:office" xmlns:r="http://schemas.openxmlformats.org/officeDocument/2006/relationships" xmlns:m="http://schemas.openxmlformats.org/officeDocument/2006/math" xmlns:v="urn:schemas-microsoft-com:vml" xmlns:wp14="http://schemas.microsoft.com/office/word/2010/wordprocessingDrawing" xmlns:wp="http://schemas.openxmlformats.org/drawingml/2006/wordprocessingDrawing" xmlns:w10="urn:schemas-microsoft-com:office:word" xmlns:w="http://schemas.openxmlformats.org/wordprocessingml/2006/main" xmlns:w14="http://schemas.microsoft.com/office/word/2010/wordml" xmlns:w15="http://schemas.microsoft.com/office/word/2012/wordml" xmlns:wpg="http://schemas.microsoft.com/office/word/2010/wordprocessingGroup" xmlns:wpi="http://schemas.microsoft.com/office/word/2010/wordprocessingInk" xmlns:wne="http://schemas.microsoft.com/office/word/2006/wordml" xmlns:wps="http://schemas.microsoft.com/office/word/2010/wordprocessingShape" mc:Ignorable="w14 w15 wp14">
+  <w:endnote w:type="separator" w:id="-1">
+    <w:p>
+      <w:pPr>
+        <w:spacing w:after="0" w:line="240" w:lineRule="auto"/>
+      </w:pPr>
+      <w:r>
+        <w:separator/>
+      </w:r>
+    </w:p>
+  </w:endnote>
+  <w:endnote w:type="continuationSeparator" w:id="0">
+    <w:p>
+      <w:pPr>
+        <w:spacing w:after="0" w:line="240" w:lineRule="auto"/>
+      </w:pPr>
+      <w:r>
+        <w:continuationSeparator/>
+      </w:r>
+    </w:p>
+  </w:endnote>
+</w:endnotes>
+</file>
+
+<file path=word/footnotes.xml><?xml version="1.0" encoding="utf-8"?>
+<w:footnotes xmlns:wpc="http://schemas.microsoft.com/office/word/2010/wordprocessingCanvas" xmlns:mc="http://schemas.openxmlformats.org/markup-compatibility/2006" xmlns:o="urn:schemas-microsoft-com:office:office" xmlns:r="http://schemas.openxmlformats.org/officeDocument/2006/relationships" xmlns:m="http://schemas.openxmlformats.org/officeDocument/2006/math" xmlns:v="urn:schemas-microsoft-com:vml" xmlns:wp14="http://schemas.microsoft.com/office/word/2010/wordprocessingDrawing" xmlns:wp="http://schemas.openxmlformats.org/drawingml/2006/wordprocessingDrawing" xmlns:w10="urn:schemas-microsoft-com:office:word" xmlns:w="http://schemas.openxmlformats.org/wordprocessingml/2006/main" xmlns:w14="http://schemas.microsoft.com/office/word/2010/wordml" xmlns:w15="http://schemas.microsoft.com/office/word/2012/wordml" xmlns:wpg="http://schemas.microsoft.com/office/word/2010/wordprocessingGroup" xmlns:wpi="http://schemas.microsoft.com/office/word/2010/wordprocessingInk" xmlns:wne="http://schemas.microsoft.com/office/word/2006/wordml" xmlns:wps="http://schemas.microsoft.com/office/word/2010/wordprocessingShape" mc:Ignorable="w14 w15 wp14">
+  <w:footnote w:type="separator" w:id="-1">
+    <w:p>
+      <w:pPr>
+        <w:spacing w:after="0" w:line="240" w:lineRule="auto"/>
+      </w:pPr>
+      <w:r>
+        <w:separator/>
+      </w:r>
+    </w:p>
+  </w:footnote>
+  <w:footnote w:type="continuationSeparator" w:id="0">
+    <w:p>
+      <w:pPr>
+        <w:spacing w:after="0" w:line="240" w:lineRule="auto"/>
+      </w:pPr>
+      <w:r>
+        <w:continuationSeparator/>
+      </w:r>
+    </w:p>
+  </w:footnote>
+</w:footnotes>
+</file>
+
+<file path=word/header1.xml><?xml version="1.0" encoding="utf-8"?>
+<w:hdr xmlns:wpc="http://schemas.microsoft.com/office/word/2010/wordprocessingCanvas" xmlns:mc="http://schemas.openxmlformats.org/markup-compatibility/2006" xmlns:o="urn:schemas-microsoft-com:office:office" xmlns:r="http://schemas.openxmlformats.org/officeDocument/2006/relationships" xmlns:m="http://schemas.openxmlformats.org/officeDocument/2006/math" xmlns:v="urn:schemas-microsoft-com:vml" xmlns:wp14="http://schemas.microsoft.com/office/word/2010/wordprocessingDrawing" xmlns:wp="http://schemas.openxmlformats.org/drawingml/2006/wordprocessingDrawing" xmlns:w10="urn:schemas-microsoft-com:office:word" xmlns:w="http://schemas.openxmlformats.org/wordprocessingml/2006/main" xmlns:w14="http://schemas.microsoft.com/office/word/2010/wordml" xmlns:w15="http://schemas.microsoft.com/office/word/2012/wordml" xmlns:wpg="http://schemas.microsoft.com/office/word/2010/wordprocessingGroup" xmlns:wpi="http://schemas.microsoft.com/office/word/2010/wordprocessingInk" xmlns:wne="http://schemas.microsoft.com/office/word/2006/wordml" xmlns:wps="http://schemas.microsoft.com/office/word/2010/wordprocessingShape" mc:Ignorable="w14 w15 wp14">
+  <w:tbl>
+    <w:tblPr>
+      <w:tblW w:w="8222" w:type="dxa"/>
+      <w:tblInd w:w="108" w:type="dxa"/>
+      <w:tblBorders>
+        <w:bottom w:val="single" w:sz="12" w:space="0" w:color="auto"/>
+      </w:tblBorders>
+      <w:tblLayout w:type="fixed"/>
+      <w:tblLook w:val="0000" w:firstRow="0" w:lastRow="0" w:firstColumn="0" w:lastColumn="0" w:noHBand="0" w:noVBand="0"/>
+    </w:tblPr>
+    <w:tblGrid>
+      <w:gridCol w:w="4253"/>
+      <w:gridCol w:w="3118"/>
+      <w:gridCol w:w="851"/>
+    </w:tblGrid>
+    <w:tr>
+      <w:trPr>
+        <w:trHeight w:val="1134"/>
+      </w:trPr>
+      <w:tc>
+        <w:tcPr>
+          <w:tcW w:w="4253" w:type="dxa"/>
+        </w:tcPr>
+        <w:p>
+          <w:pPr>
+            <w:pStyle w:val="Header"/>
+          </w:pPr>
+          <w:r>
+            <w:fldChar w:fldCharType="begin"/>
+          </w:r>
+          <w:r>
+            <w:instrText xml:space="preserve"> DATE  \@ "dd/MM/yyyy" </w:instrText>
+          </w:r>
+          <w:r>
+            <w:fldChar w:fldCharType="separate"/>
+          </w:r>
+          <w:r>
+            <w:rPr>
+              <w:noProof/>
+            </w:rPr>
+            <w:t>21/11/2014</w:t>
+          </w:r>
+          <w:r>
+            <w:fldChar w:fldCharType="end"/>
+          </w:r>
+        </w:p>
+        <w:p>
+          <w:pPr>
+            <w:pStyle w:val="Header"/>
+            <w:jc w:val="both"/>
+            <w:rPr>
+              <w:sz w:val="14"/>
+            </w:rPr>
+          </w:pPr>
+        </w:p>
+        <w:p>
+          <w:pPr>
+            <w:pStyle w:val="Header"/>
+            <w:jc w:val="both"/>
+            <w:rPr>
+              <w:b/>
+              <w:i/>
+            </w:rPr>
+          </w:pPr>
+          <w:r>
+            <w:rPr>
+              <w:b/>
+              <w:i/>
+            </w:rPr>
+            <w:t>Team 5</w:t>
+          </w:r>
+        </w:p>
+        <w:p>
+          <w:pPr>
+            <w:pStyle w:val="Header"/>
+            <w:jc w:val="both"/>
+          </w:pPr>
+          <w:r>
+            <w:t xml:space="preserve">Assignment 5 – </w:t>
+          </w:r>
+        </w:p>
+        <w:p>
+          <w:pPr>
+            <w:pStyle w:val="Header"/>
+            <w:jc w:val="both"/>
+            <w:rPr>
+              <w:b/>
+              <w:i/>
+            </w:rPr>
+          </w:pPr>
+          <w:r>
+            <w:t>Minimum Spanning Tree</w:t>
+          </w:r>
+          <w:r>
+            <w:fldChar w:fldCharType="begin"/>
+          </w:r>
+          <w:r>
+            <w:instrText xml:space="preserve"> TITLE  \* MERGEFORMAT </w:instrText>
+          </w:r>
+          <w:r>
+            <w:rPr>
+              <w:b/>
+            </w:rPr>
+            <w:fldChar w:fldCharType="end"/>
+          </w:r>
+        </w:p>
+      </w:tc>
+      <w:tc>
+        <w:tcPr>
+          <w:tcW w:w="3118" w:type="dxa"/>
+        </w:tcPr>
+        <w:p>
+          <w:pPr>
+            <w:pStyle w:val="Header"/>
+            <w:rPr>
+              <w:b/>
+              <w:sz w:val="16"/>
+              <w:lang w:val="en-US"/>
+            </w:rPr>
+          </w:pPr>
+          <w:r>
+            <w:rPr>
+              <w:b/>
+              <w:sz w:val="16"/>
+              <w:lang w:val="en-US"/>
+            </w:rPr>
+            <w:t>Centre for</w:t>
+          </w:r>
+          <w:r>
+            <w:rPr>
+              <w:b/>
+              <w:sz w:val="16"/>
+              <w:lang w:val="en-US"/>
+            </w:rPr>
+            <w:t xml:space="preserve"> Information Technology</w:t>
+          </w:r>
+          <w:r>
+            <w:rPr>
+              <w:b/>
+              <w:sz w:val="16"/>
+              <w:lang w:val="en-US"/>
+            </w:rPr>
+            <w:t xml:space="preserve"> and Electronics</w:t>
+          </w:r>
+          <w:r>
+            <w:rPr>
+              <w:b/>
+              <w:sz w:val="16"/>
+              <w:lang w:val="en-US"/>
+            </w:rPr>
+            <w:br/>
+          </w:r>
+        </w:p>
+        <w:p>
+          <w:pPr>
+            <w:pStyle w:val="Header"/>
+            <w:rPr>
+              <w:b/>
+              <w:sz w:val="16"/>
+              <w:lang w:val="en-US"/>
+            </w:rPr>
+          </w:pPr>
+          <w:r>
+            <w:rPr>
+              <w:b/>
+              <w:sz w:val="16"/>
+              <w:lang w:val="en-US"/>
+            </w:rPr>
+            <w:t xml:space="preserve">DTU </w:t>
+          </w:r>
+          <w:proofErr w:type="spellStart"/>
+          <w:r>
+            <w:rPr>
+              <w:b/>
+              <w:sz w:val="16"/>
+              <w:lang w:val="en-US"/>
+            </w:rPr>
+            <w:t>Diplom</w:t>
+          </w:r>
+          <w:proofErr w:type="spellEnd"/>
+        </w:p>
+        <w:p>
+          <w:pPr>
+            <w:pStyle w:val="Header"/>
+            <w:rPr>
+              <w:lang w:val="en-US"/>
+            </w:rPr>
+          </w:pPr>
+          <w:proofErr w:type="spellStart"/>
+          <w:r>
+            <w:rPr>
+              <w:sz w:val="16"/>
+              <w:lang w:val="en-US"/>
+            </w:rPr>
+            <w:t>Lautrupvang</w:t>
+          </w:r>
+          <w:proofErr w:type="spellEnd"/>
+          <w:r>
+            <w:rPr>
+              <w:sz w:val="16"/>
+              <w:lang w:val="en-US"/>
+            </w:rPr>
+            <w:t xml:space="preserve"> 15, 2750 </w:t>
+          </w:r>
+          <w:proofErr w:type="spellStart"/>
+          <w:r>
+            <w:rPr>
+              <w:sz w:val="16"/>
+              <w:lang w:val="en-US"/>
+            </w:rPr>
+            <w:t>Ballerup</w:t>
+          </w:r>
+          <w:proofErr w:type="spellEnd"/>
+        </w:p>
+      </w:tc>
+      <w:tc>
+        <w:tcPr>
+          <w:tcW w:w="851" w:type="dxa"/>
+        </w:tcPr>
+        <w:p>
+          <w:pPr>
+            <w:pStyle w:val="Header"/>
+            <w:ind w:rightChars="-54" w:right="-119"/>
+            <w:jc w:val="right"/>
+          </w:pPr>
+          <w:r>
+            <w:rPr>
+              <w:noProof/>
+              <w:lang w:eastAsia="en-GB"/>
+            </w:rPr>
+            <w:drawing>
+              <wp:anchor distT="0" distB="0" distL="114300" distR="114300" simplePos="0" relativeHeight="251658240" behindDoc="0" locked="0" layoutInCell="1" allowOverlap="1" wp14:anchorId="49F19C97" wp14:editId="55112858">
+                <wp:simplePos x="0" y="0"/>
+                <wp:positionH relativeFrom="column">
+                  <wp:posOffset>60325</wp:posOffset>
+                </wp:positionH>
+                <wp:positionV relativeFrom="paragraph">
+                  <wp:posOffset>24765</wp:posOffset>
+                </wp:positionV>
+                <wp:extent cx="495300" cy="723900"/>
+                <wp:effectExtent l="0" t="0" r="0" b="0"/>
+                <wp:wrapNone/>
+                <wp:docPr id="1" name="Picture 1" descr="Beskrivelse: C:\Users\ibr\AppData\Local\Microsoft\Windows\Temporary Internet Files\Content.Word\DTU 3.jpg"/>
+                <wp:cNvGraphicFramePr>
+                  <a:graphicFrameLocks xmlns:a="http://schemas.openxmlformats.org/drawingml/2006/main" noChangeAspect="1"/>
+                </wp:cNvGraphicFramePr>
+                <a:graphic xmlns:a="http://schemas.openxmlformats.org/drawingml/2006/main">
+                  <a:graphicData uri="http://schemas.openxmlformats.org/drawingml/2006/picture">
+                    <pic:pic xmlns:pic="http://schemas.openxmlformats.org/drawingml/2006/picture">
+                      <pic:nvPicPr>
+                        <pic:cNvPr id="0" name="Picture 1" descr="Beskrivelse: C:\Users\ibr\AppData\Local\Microsoft\Windows\Temporary Internet Files\Content.Word\DTU 3.jpg"/>
+                        <pic:cNvPicPr>
+                          <a:picLocks noChangeAspect="1" noChangeArrowheads="1"/>
+                        </pic:cNvPicPr>
+                      </pic:nvPicPr>
+                      <pic:blipFill>
+                        <a:blip r:embed="rId1">
+                          <a:extLst>
+                            <a:ext uri="{28A0092B-C50C-407E-A947-70E740481C1C}">
+                              <a14:useLocalDpi xmlns:a14="http://schemas.microsoft.com/office/drawing/2010/main" val="0"/>
+                            </a:ext>
+                          </a:extLst>
+                        </a:blip>
+                        <a:srcRect/>
+                        <a:stretch>
+                          <a:fillRect/>
+                        </a:stretch>
+                      </pic:blipFill>
+                      <pic:spPr bwMode="auto">
+                        <a:xfrm>
+                          <a:off x="0" y="0"/>
+                          <a:ext cx="495300" cy="723900"/>
+                        </a:xfrm>
+                        <a:prstGeom prst="rect">
+                          <a:avLst/>
+                        </a:prstGeom>
+                        <a:noFill/>
+                        <a:ln>
+                          <a:noFill/>
+                        </a:ln>
+                      </pic:spPr>
+                    </pic:pic>
+                  </a:graphicData>
+                </a:graphic>
+                <wp14:sizeRelH relativeFrom="page">
+                  <wp14:pctWidth>0</wp14:pctWidth>
+                </wp14:sizeRelH>
+                <wp14:sizeRelV relativeFrom="page">
+                  <wp14:pctHeight>0</wp14:pctHeight>
+                </wp14:sizeRelV>
+              </wp:anchor>
+            </w:drawing>
+          </w:r>
+        </w:p>
+        <w:p/>
+      </w:tc>
+    </w:tr>
+  </w:tbl>
+  <w:p>
+    <w:pPr>
+      <w:pStyle w:val="Header"/>
+    </w:pPr>
+  </w:p>
+</w:hdr>
+</file>
+
 <file path=word/numbering.xml><?xml version="1.0" encoding="utf-8"?>
-<w:numbering xmlns:ve="http://schemas.openxmlformats.org/markup-compatibility/2006" xmlns:o="urn:schemas-microsoft-com:office:office" xmlns:r="http://schemas.openxmlformats.org/officeDocument/2006/relationships" xmlns:m="http://schemas.openxmlformats.org/officeDocument/2006/math" xmlns:v="urn:schemas-microsoft-com:vml" xmlns:wp="http://schemas.openxmlformats.org/drawingml/2006/wordprocessingDrawing" xmlns:w10="urn:schemas-microsoft-com:office:word" xmlns:w="http://schemas.openxmlformats.org/wordprocessingml/2006/main" xmlns:wne="http://schemas.microsoft.com/office/word/2006/wordml">
+<w:numbering xmlns:wpc="http://schemas.microsoft.com/office/word/2010/wordprocessingCanvas" xmlns:mc="http://schemas.openxmlformats.org/markup-compatibility/2006" xmlns:o="urn:schemas-microsoft-com:office:office" xmlns:r="http://schemas.openxmlformats.org/officeDocument/2006/relationships" xmlns:m="http://schemas.openxmlformats.org/officeDocument/2006/math" xmlns:v="urn:schemas-microsoft-com:vml" xmlns:wp14="http://schemas.microsoft.com/office/word/2010/wordprocessingDrawing" xmlns:wp="http://schemas.openxmlformats.org/drawingml/2006/wordprocessingDrawing" xmlns:w10="urn:schemas-microsoft-com:office:word" xmlns:w="http://schemas.openxmlformats.org/wordprocessingml/2006/main" xmlns:w14="http://schemas.microsoft.com/office/word/2010/wordml" xmlns:w15="http://schemas.microsoft.com/office/word/2012/wordml" xmlns:wpg="http://schemas.microsoft.com/office/word/2010/wordprocessingGroup" xmlns:wpi="http://schemas.microsoft.com/office/word/2010/wordprocessingInk" xmlns:wne="http://schemas.microsoft.com/office/word/2006/wordml" xmlns:wps="http://schemas.microsoft.com/office/word/2010/wordprocessingShape" mc:Ignorable="w14 w15 wp14">
   <w:abstractNum w:abstractNumId="0">
+    <w:nsid w:val="0A917DC3"/>
+    <w:multiLevelType w:val="hybridMultilevel"/>
+    <w:tmpl w:val="D2B4DF1C"/>
+    <w:lvl w:ilvl="0" w:tplc="08090001">
+      <w:start w:val="1"/>
+      <w:numFmt w:val="bullet"/>
+      <w:lvlText w:val=""/>
+      <w:lvlJc w:val="left"/>
+      <w:pPr>
+        <w:ind w:left="720" w:hanging="360"/>
+      </w:pPr>
+      <w:rPr>
+        <w:rFonts w:ascii="Symbol" w:hAnsi="Symbol" w:hint="default"/>
+      </w:rPr>
+    </w:lvl>
+    <w:lvl w:ilvl="1" w:tplc="08090003" w:tentative="1">
+      <w:start w:val="1"/>
+      <w:numFmt w:val="bullet"/>
+      <w:lvlText w:val="o"/>
+      <w:lvlJc w:val="left"/>
+      <w:pPr>
+        <w:ind w:left="1440" w:hanging="360"/>
+      </w:pPr>
+      <w:rPr>
+        <w:rFonts w:ascii="Courier New" w:hAnsi="Courier New" w:cs="Courier New" w:hint="default"/>
+      </w:rPr>
+    </w:lvl>
+    <w:lvl w:ilvl="2" w:tplc="08090005" w:tentative="1">
+      <w:start w:val="1"/>
+      <w:numFmt w:val="bullet"/>
+      <w:lvlText w:val=""/>
+      <w:lvlJc w:val="left"/>
+      <w:pPr>
+        <w:ind w:left="2160" w:hanging="360"/>
+      </w:pPr>
+      <w:rPr>
+        <w:rFonts w:ascii="Wingdings" w:hAnsi="Wingdings" w:hint="default"/>
+      </w:rPr>
+    </w:lvl>
+    <w:lvl w:ilvl="3" w:tplc="08090001" w:tentative="1">
+      <w:start w:val="1"/>
+      <w:numFmt w:val="bullet"/>
+      <w:lvlText w:val=""/>
+      <w:lvlJc w:val="left"/>
+      <w:pPr>
+        <w:ind w:left="2880" w:hanging="360"/>
+      </w:pPr>
+      <w:rPr>
+        <w:rFonts w:ascii="Symbol" w:hAnsi="Symbol" w:hint="default"/>
+      </w:rPr>
+    </w:lvl>
+    <w:lvl w:ilvl="4" w:tplc="08090003" w:tentative="1">
+      <w:start w:val="1"/>
+      <w:numFmt w:val="bullet"/>
+      <w:lvlText w:val="o"/>
+      <w:lvlJc w:val="left"/>
+      <w:pPr>
+        <w:ind w:left="3600" w:hanging="360"/>
+      </w:pPr>
+      <w:rPr>
+        <w:rFonts w:ascii="Courier New" w:hAnsi="Courier New" w:cs="Courier New" w:hint="default"/>
+      </w:rPr>
+    </w:lvl>
+    <w:lvl w:ilvl="5" w:tplc="08090005" w:tentative="1">
+      <w:start w:val="1"/>
+      <w:numFmt w:val="bullet"/>
+      <w:lvlText w:val=""/>
+      <w:lvlJc w:val="left"/>
+      <w:pPr>
+        <w:ind w:left="4320" w:hanging="360"/>
+      </w:pPr>
+      <w:rPr>
+        <w:rFonts w:ascii="Wingdings" w:hAnsi="Wingdings" w:hint="default"/>
+      </w:rPr>
+    </w:lvl>
+    <w:lvl w:ilvl="6" w:tplc="08090001" w:tentative="1">
+      <w:start w:val="1"/>
+      <w:numFmt w:val="bullet"/>
+      <w:lvlText w:val=""/>
+      <w:lvlJc w:val="left"/>
+      <w:pPr>
+        <w:ind w:left="5040" w:hanging="360"/>
+      </w:pPr>
+      <w:rPr>
+        <w:rFonts w:ascii="Symbol" w:hAnsi="Symbol" w:hint="default"/>
+      </w:rPr>
+    </w:lvl>
+    <w:lvl w:ilvl="7" w:tplc="08090003" w:tentative="1">
+      <w:start w:val="1"/>
+      <w:numFmt w:val="bullet"/>
+      <w:lvlText w:val="o"/>
+      <w:lvlJc w:val="left"/>
+      <w:pPr>
+        <w:ind w:left="5760" w:hanging="360"/>
+      </w:pPr>
+      <w:rPr>
+        <w:rFonts w:ascii="Courier New" w:hAnsi="Courier New" w:cs="Courier New" w:hint="default"/>
+      </w:rPr>
+    </w:lvl>
+    <w:lvl w:ilvl="8" w:tplc="08090005" w:tentative="1">
+      <w:start w:val="1"/>
+      <w:numFmt w:val="bullet"/>
+      <w:lvlText w:val=""/>
+      <w:lvlJc w:val="left"/>
+      <w:pPr>
+        <w:ind w:left="6480" w:hanging="360"/>
+      </w:pPr>
+      <w:rPr>
+        <w:rFonts w:ascii="Wingdings" w:hAnsi="Wingdings" w:hint="default"/>
+      </w:rPr>
+    </w:lvl>
+  </w:abstractNum>
+  <w:abstractNum w:abstractNumId="1">
     <w:nsid w:val="0CAF4940"/>
     <w:multiLevelType w:val="hybridMultilevel"/>
-    <w:tmpl w:val="8084F138"/>
+    <w:tmpl w:val="2A820FE4"/>
     <w:lvl w:ilvl="0" w:tplc="08090001">
       <w:start w:val="1"/>
       <w:numFmt w:val="bullet"/>
@@ -1648,7 +2477,7 @@
         <w:rFonts w:ascii="Symbol" w:hAnsi="Symbol" w:hint="default"/>
       </w:rPr>
     </w:lvl>
-    <w:lvl w:ilvl="1" w:tplc="08090003" w:tentative="1">
+    <w:lvl w:ilvl="1" w:tplc="08090003">
       <w:start w:val="1"/>
       <w:numFmt w:val="bullet"/>
       <w:lvlText w:val="o"/>
@@ -1745,7 +2574,7 @@
       </w:rPr>
     </w:lvl>
   </w:abstractNum>
-  <w:abstractNum w:abstractNumId="1">
+  <w:abstractNum w:abstractNumId="2">
     <w:nsid w:val="15615EEF"/>
     <w:multiLevelType w:val="hybridMultilevel"/>
     <w:tmpl w:val="7D4AEADC"/>
@@ -1858,236 +2687,123 @@
       </w:rPr>
     </w:lvl>
   </w:abstractNum>
-  <w:abstractNum w:abstractNumId="2">
-    <w:nsid w:val="3C710476"/>
+  <w:abstractNum w:abstractNumId="3">
+    <w:nsid w:val="1EF00764"/>
     <w:multiLevelType w:val="hybridMultilevel"/>
-    <w:tmpl w:val="8AB01184"/>
+    <w:tmpl w:val="341C79D6"/>
     <w:lvl w:ilvl="0" w:tplc="08090001">
       <w:start w:val="1"/>
       <w:numFmt w:val="bullet"/>
       <w:lvlText w:val=""/>
       <w:lvlJc w:val="left"/>
       <w:pPr>
+        <w:ind w:left="720" w:hanging="360"/>
+      </w:pPr>
+      <w:rPr>
+        <w:rFonts w:ascii="Symbol" w:hAnsi="Symbol" w:hint="default"/>
+      </w:rPr>
+    </w:lvl>
+    <w:lvl w:ilvl="1" w:tplc="08090003" w:tentative="1">
+      <w:start w:val="1"/>
+      <w:numFmt w:val="bullet"/>
+      <w:lvlText w:val="o"/>
+      <w:lvlJc w:val="left"/>
+      <w:pPr>
         <w:ind w:left="1440" w:hanging="360"/>
       </w:pPr>
       <w:rPr>
+        <w:rFonts w:ascii="Courier New" w:hAnsi="Courier New" w:cs="Courier New" w:hint="default"/>
+      </w:rPr>
+    </w:lvl>
+    <w:lvl w:ilvl="2" w:tplc="08090005" w:tentative="1">
+      <w:start w:val="1"/>
+      <w:numFmt w:val="bullet"/>
+      <w:lvlText w:val=""/>
+      <w:lvlJc w:val="left"/>
+      <w:pPr>
+        <w:ind w:left="2160" w:hanging="360"/>
+      </w:pPr>
+      <w:rPr>
+        <w:rFonts w:ascii="Wingdings" w:hAnsi="Wingdings" w:hint="default"/>
+      </w:rPr>
+    </w:lvl>
+    <w:lvl w:ilvl="3" w:tplc="08090001" w:tentative="1">
+      <w:start w:val="1"/>
+      <w:numFmt w:val="bullet"/>
+      <w:lvlText w:val=""/>
+      <w:lvlJc w:val="left"/>
+      <w:pPr>
+        <w:ind w:left="2880" w:hanging="360"/>
+      </w:pPr>
+      <w:rPr>
         <w:rFonts w:ascii="Symbol" w:hAnsi="Symbol" w:hint="default"/>
       </w:rPr>
     </w:lvl>
-    <w:lvl w:ilvl="1" w:tplc="08090003" w:tentative="1">
+    <w:lvl w:ilvl="4" w:tplc="08090003" w:tentative="1">
       <w:start w:val="1"/>
       <w:numFmt w:val="bullet"/>
       <w:lvlText w:val="o"/>
       <w:lvlJc w:val="left"/>
       <w:pPr>
-        <w:ind w:left="2160" w:hanging="360"/>
+        <w:ind w:left="3600" w:hanging="360"/>
       </w:pPr>
       <w:rPr>
         <w:rFonts w:ascii="Courier New" w:hAnsi="Courier New" w:cs="Courier New" w:hint="default"/>
       </w:rPr>
     </w:lvl>
-    <w:lvl w:ilvl="2" w:tplc="08090005" w:tentative="1">
+    <w:lvl w:ilvl="5" w:tplc="08090005" w:tentative="1">
       <w:start w:val="1"/>
       <w:numFmt w:val="bullet"/>
       <w:lvlText w:val=""/>
       <w:lvlJc w:val="left"/>
       <w:pPr>
-        <w:ind w:left="2880" w:hanging="360"/>
+        <w:ind w:left="4320" w:hanging="360"/>
       </w:pPr>
       <w:rPr>
         <w:rFonts w:ascii="Wingdings" w:hAnsi="Wingdings" w:hint="default"/>
       </w:rPr>
     </w:lvl>
-    <w:lvl w:ilvl="3" w:tplc="08090001" w:tentative="1">
+    <w:lvl w:ilvl="6" w:tplc="08090001" w:tentative="1">
       <w:start w:val="1"/>
       <w:numFmt w:val="bullet"/>
       <w:lvlText w:val=""/>
       <w:lvlJc w:val="left"/>
       <w:pPr>
-        <w:ind w:left="3600" w:hanging="360"/>
+        <w:ind w:left="5040" w:hanging="360"/>
       </w:pPr>
       <w:rPr>
         <w:rFonts w:ascii="Symbol" w:hAnsi="Symbol" w:hint="default"/>
       </w:rPr>
     </w:lvl>
-    <w:lvl w:ilvl="4" w:tplc="08090003" w:tentative="1">
+    <w:lvl w:ilvl="7" w:tplc="08090003" w:tentative="1">
       <w:start w:val="1"/>
       <w:numFmt w:val="bullet"/>
       <w:lvlText w:val="o"/>
       <w:lvlJc w:val="left"/>
       <w:pPr>
-        <w:ind w:left="4320" w:hanging="360"/>
+        <w:ind w:left="5760" w:hanging="360"/>
       </w:pPr>
       <w:rPr>
         <w:rFonts w:ascii="Courier New" w:hAnsi="Courier New" w:cs="Courier New" w:hint="default"/>
       </w:rPr>
     </w:lvl>
-    <w:lvl w:ilvl="5" w:tplc="08090005" w:tentative="1">
+    <w:lvl w:ilvl="8" w:tplc="08090005" w:tentative="1">
       <w:start w:val="1"/>
       <w:numFmt w:val="bullet"/>
       <w:lvlText w:val=""/>
       <w:lvlJc w:val="left"/>
       <w:pPr>
-        <w:ind w:left="5040" w:hanging="360"/>
+        <w:ind w:left="6480" w:hanging="360"/>
       </w:pPr>
       <w:rPr>
         <w:rFonts w:ascii="Wingdings" w:hAnsi="Wingdings" w:hint="default"/>
       </w:rPr>
     </w:lvl>
-    <w:lvl w:ilvl="6" w:tplc="08090001" w:tentative="1">
-      <w:start w:val="1"/>
-      <w:numFmt w:val="bullet"/>
-      <w:lvlText w:val=""/>
-      <w:lvlJc w:val="left"/>
-      <w:pPr>
-        <w:ind w:left="5760" w:hanging="360"/>
-      </w:pPr>
-      <w:rPr>
-        <w:rFonts w:ascii="Symbol" w:hAnsi="Symbol" w:hint="default"/>
-      </w:rPr>
-    </w:lvl>
-    <w:lvl w:ilvl="7" w:tplc="08090003" w:tentative="1">
-      <w:start w:val="1"/>
-      <w:numFmt w:val="bullet"/>
-      <w:lvlText w:val="o"/>
-      <w:lvlJc w:val="left"/>
-      <w:pPr>
-        <w:ind w:left="6480" w:hanging="360"/>
-      </w:pPr>
-      <w:rPr>
-        <w:rFonts w:ascii="Courier New" w:hAnsi="Courier New" w:cs="Courier New" w:hint="default"/>
-      </w:rPr>
-    </w:lvl>
-    <w:lvl w:ilvl="8" w:tplc="08090005" w:tentative="1">
-      <w:start w:val="1"/>
-      <w:numFmt w:val="bullet"/>
-      <w:lvlText w:val=""/>
-      <w:lvlJc w:val="left"/>
-      <w:pPr>
-        <w:ind w:left="7200" w:hanging="360"/>
-      </w:pPr>
-      <w:rPr>
-        <w:rFonts w:ascii="Wingdings" w:hAnsi="Wingdings" w:hint="default"/>
-      </w:rPr>
-    </w:lvl>
   </w:abstractNum>
-  <w:abstractNum w:abstractNumId="3">
+  <w:abstractNum w:abstractNumId="4">
     <w:nsid w:val="5C9D4938"/>
     <w:multiLevelType w:val="hybridMultilevel"/>
     <w:tmpl w:val="A02AD77A"/>
-    <w:lvl w:ilvl="0" w:tplc="08090001">
-      <w:start w:val="1"/>
-      <w:numFmt w:val="bullet"/>
-      <w:lvlText w:val=""/>
-      <w:lvlJc w:val="left"/>
-      <w:pPr>
-        <w:ind w:left="720" w:hanging="360"/>
-      </w:pPr>
-      <w:rPr>
-        <w:rFonts w:ascii="Symbol" w:hAnsi="Symbol" w:hint="default"/>
-      </w:rPr>
-    </w:lvl>
-    <w:lvl w:ilvl="1" w:tplc="08090003" w:tentative="1">
-      <w:start w:val="1"/>
-      <w:numFmt w:val="bullet"/>
-      <w:lvlText w:val="o"/>
-      <w:lvlJc w:val="left"/>
-      <w:pPr>
-        <w:ind w:left="1440" w:hanging="360"/>
-      </w:pPr>
-      <w:rPr>
-        <w:rFonts w:ascii="Courier New" w:hAnsi="Courier New" w:cs="Courier New" w:hint="default"/>
-      </w:rPr>
-    </w:lvl>
-    <w:lvl w:ilvl="2" w:tplc="08090005" w:tentative="1">
-      <w:start w:val="1"/>
-      <w:numFmt w:val="bullet"/>
-      <w:lvlText w:val=""/>
-      <w:lvlJc w:val="left"/>
-      <w:pPr>
-        <w:ind w:left="2160" w:hanging="360"/>
-      </w:pPr>
-      <w:rPr>
-        <w:rFonts w:ascii="Wingdings" w:hAnsi="Wingdings" w:hint="default"/>
-      </w:rPr>
-    </w:lvl>
-    <w:lvl w:ilvl="3" w:tplc="08090001" w:tentative="1">
-      <w:start w:val="1"/>
-      <w:numFmt w:val="bullet"/>
-      <w:lvlText w:val=""/>
-      <w:lvlJc w:val="left"/>
-      <w:pPr>
-        <w:ind w:left="2880" w:hanging="360"/>
-      </w:pPr>
-      <w:rPr>
-        <w:rFonts w:ascii="Symbol" w:hAnsi="Symbol" w:hint="default"/>
-      </w:rPr>
-    </w:lvl>
-    <w:lvl w:ilvl="4" w:tplc="08090003" w:tentative="1">
-      <w:start w:val="1"/>
-      <w:numFmt w:val="bullet"/>
-      <w:lvlText w:val="o"/>
-      <w:lvlJc w:val="left"/>
-      <w:pPr>
-        <w:ind w:left="3600" w:hanging="360"/>
-      </w:pPr>
-      <w:rPr>
-        <w:rFonts w:ascii="Courier New" w:hAnsi="Courier New" w:cs="Courier New" w:hint="default"/>
-      </w:rPr>
-    </w:lvl>
-    <w:lvl w:ilvl="5" w:tplc="08090005" w:tentative="1">
-      <w:start w:val="1"/>
-      <w:numFmt w:val="bullet"/>
-      <w:lvlText w:val=""/>
-      <w:lvlJc w:val="left"/>
-      <w:pPr>
-        <w:ind w:left="4320" w:hanging="360"/>
-      </w:pPr>
-      <w:rPr>
-        <w:rFonts w:ascii="Wingdings" w:hAnsi="Wingdings" w:hint="default"/>
-      </w:rPr>
-    </w:lvl>
-    <w:lvl w:ilvl="6" w:tplc="08090001" w:tentative="1">
-      <w:start w:val="1"/>
-      <w:numFmt w:val="bullet"/>
-      <w:lvlText w:val=""/>
-      <w:lvlJc w:val="left"/>
-      <w:pPr>
-        <w:ind w:left="5040" w:hanging="360"/>
-      </w:pPr>
-      <w:rPr>
-        <w:rFonts w:ascii="Symbol" w:hAnsi="Symbol" w:hint="default"/>
-      </w:rPr>
-    </w:lvl>
-    <w:lvl w:ilvl="7" w:tplc="08090003" w:tentative="1">
-      <w:start w:val="1"/>
-      <w:numFmt w:val="bullet"/>
-      <w:lvlText w:val="o"/>
-      <w:lvlJc w:val="left"/>
-      <w:pPr>
-        <w:ind w:left="5760" w:hanging="360"/>
-      </w:pPr>
-      <w:rPr>
-        <w:rFonts w:ascii="Courier New" w:hAnsi="Courier New" w:cs="Courier New" w:hint="default"/>
-      </w:rPr>
-    </w:lvl>
-    <w:lvl w:ilvl="8" w:tplc="08090005" w:tentative="1">
-      <w:start w:val="1"/>
-      <w:numFmt w:val="bullet"/>
-      <w:lvlText w:val=""/>
-      <w:lvlJc w:val="left"/>
-      <w:pPr>
-        <w:ind w:left="6480" w:hanging="360"/>
-      </w:pPr>
-      <w:rPr>
-        <w:rFonts w:ascii="Wingdings" w:hAnsi="Wingdings" w:hint="default"/>
-      </w:rPr>
-    </w:lvl>
-  </w:abstractNum>
-  <w:abstractNum w:abstractNumId="4">
-    <w:nsid w:val="71B45266"/>
-    <w:multiLevelType w:val="hybridMultilevel"/>
-    <w:tmpl w:val="9E547D86"/>
     <w:lvl w:ilvl="0" w:tplc="08090001">
       <w:start w:val="1"/>
       <w:numFmt w:val="bullet"/>
@@ -2201,22 +2917,22 @@
     <w:abstractNumId w:val="0"/>
   </w:num>
   <w:num w:numId="2">
+    <w:abstractNumId w:val="3"/>
+  </w:num>
+  <w:num w:numId="3">
+    <w:abstractNumId w:val="1"/>
+  </w:num>
+  <w:num w:numId="4">
     <w:abstractNumId w:val="4"/>
   </w:num>
-  <w:num w:numId="3">
-    <w:abstractNumId w:val="3"/>
-  </w:num>
-  <w:num w:numId="4">
+  <w:num w:numId="5">
     <w:abstractNumId w:val="2"/>
-  </w:num>
-  <w:num w:numId="5">
-    <w:abstractNumId w:val="1"/>
   </w:num>
 </w:numbering>
 </file>
 
 <file path=word/styles.xml><?xml version="1.0" encoding="utf-8"?>
-<w:styles xmlns:r="http://schemas.openxmlformats.org/officeDocument/2006/relationships" xmlns:w="http://schemas.openxmlformats.org/wordprocessingml/2006/main">
+<w:styles xmlns:mc="http://schemas.openxmlformats.org/markup-compatibility/2006" xmlns:r="http://schemas.openxmlformats.org/officeDocument/2006/relationships" xmlns:w="http://schemas.openxmlformats.org/wordprocessingml/2006/main" xmlns:w14="http://schemas.microsoft.com/office/word/2010/wordml" xmlns:w15="http://schemas.microsoft.com/office/word/2012/wordml" mc:Ignorable="w14 w15">
   <w:docDefaults>
     <w:rPrDefault>
       <w:rPr>
@@ -2232,158 +2948,392 @@
       </w:pPr>
     </w:pPrDefault>
   </w:docDefaults>
-  <w:latentStyles w:defLockedState="0" w:defUIPriority="99" w:defSemiHidden="1" w:defUnhideWhenUsed="1" w:defQFormat="0" w:count="267">
-    <w:lsdException w:name="Normal" w:semiHidden="0" w:uiPriority="0" w:unhideWhenUsed="0" w:qFormat="1"/>
-    <w:lsdException w:name="heading 1" w:semiHidden="0" w:uiPriority="9" w:unhideWhenUsed="0" w:qFormat="1"/>
-    <w:lsdException w:name="heading 2" w:uiPriority="9" w:qFormat="1"/>
-    <w:lsdException w:name="heading 3" w:uiPriority="9" w:qFormat="1"/>
-    <w:lsdException w:name="heading 4" w:uiPriority="9" w:qFormat="1"/>
-    <w:lsdException w:name="heading 5" w:uiPriority="9" w:qFormat="1"/>
-    <w:lsdException w:name="heading 6" w:uiPriority="9" w:qFormat="1"/>
-    <w:lsdException w:name="heading 7" w:uiPriority="9" w:qFormat="1"/>
-    <w:lsdException w:name="heading 8" w:uiPriority="9" w:qFormat="1"/>
-    <w:lsdException w:name="heading 9" w:uiPriority="9" w:qFormat="1"/>
-    <w:lsdException w:name="toc 1" w:uiPriority="39"/>
-    <w:lsdException w:name="toc 2" w:uiPriority="39"/>
-    <w:lsdException w:name="toc 3" w:uiPriority="39"/>
-    <w:lsdException w:name="toc 4" w:uiPriority="39"/>
-    <w:lsdException w:name="toc 5" w:uiPriority="39"/>
-    <w:lsdException w:name="toc 6" w:uiPriority="39"/>
-    <w:lsdException w:name="toc 7" w:uiPriority="39"/>
-    <w:lsdException w:name="toc 8" w:uiPriority="39"/>
-    <w:lsdException w:name="toc 9" w:uiPriority="39"/>
-    <w:lsdException w:name="caption" w:uiPriority="35" w:qFormat="1"/>
-    <w:lsdException w:name="Title" w:semiHidden="0" w:uiPriority="10" w:unhideWhenUsed="0" w:qFormat="1"/>
-    <w:lsdException w:name="Default Paragraph Font" w:uiPriority="1"/>
-    <w:lsdException w:name="Subtitle" w:semiHidden="0" w:uiPriority="11" w:unhideWhenUsed="0" w:qFormat="1"/>
-    <w:lsdException w:name="Strong" w:semiHidden="0" w:uiPriority="22" w:unhideWhenUsed="0" w:qFormat="1"/>
-    <w:lsdException w:name="Emphasis" w:semiHidden="0" w:uiPriority="20" w:unhideWhenUsed="0" w:qFormat="1"/>
-    <w:lsdException w:name="Table Grid" w:semiHidden="0" w:uiPriority="39" w:unhideWhenUsed="0"/>
-    <w:lsdException w:name="Placeholder Text" w:unhideWhenUsed="0"/>
-    <w:lsdException w:name="No Spacing" w:semiHidden="0" w:uiPriority="1" w:unhideWhenUsed="0" w:qFormat="1"/>
-    <w:lsdException w:name="Light Shading" w:semiHidden="0" w:uiPriority="60" w:unhideWhenUsed="0"/>
-    <w:lsdException w:name="Light List" w:semiHidden="0" w:uiPriority="61" w:unhideWhenUsed="0"/>
-    <w:lsdException w:name="Light Grid" w:semiHidden="0" w:uiPriority="62" w:unhideWhenUsed="0"/>
-    <w:lsdException w:name="Medium Shading 1" w:semiHidden="0" w:uiPriority="63" w:unhideWhenUsed="0"/>
-    <w:lsdException w:name="Medium Shading 2" w:semiHidden="0" w:uiPriority="64" w:unhideWhenUsed="0"/>
-    <w:lsdException w:name="Medium List 1" w:semiHidden="0" w:uiPriority="65" w:unhideWhenUsed="0"/>
-    <w:lsdException w:name="Medium List 2" w:semiHidden="0" w:uiPriority="66" w:unhideWhenUsed="0"/>
-    <w:lsdException w:name="Medium Grid 1" w:semiHidden="0" w:uiPriority="67" w:unhideWhenUsed="0"/>
-    <w:lsdException w:name="Medium Grid 2" w:semiHidden="0" w:uiPriority="68" w:unhideWhenUsed="0"/>
-    <w:lsdException w:name="Medium Grid 3" w:semiHidden="0" w:uiPriority="69" w:unhideWhenUsed="0"/>
-    <w:lsdException w:name="Dark List" w:semiHidden="0" w:uiPriority="70" w:unhideWhenUsed="0"/>
-    <w:lsdException w:name="Colorful Shading" w:semiHidden="0" w:uiPriority="71" w:unhideWhenUsed="0"/>
-    <w:lsdException w:name="Colorful List" w:semiHidden="0" w:uiPriority="72" w:unhideWhenUsed="0"/>
-    <w:lsdException w:name="Colorful Grid" w:semiHidden="0" w:uiPriority="73" w:unhideWhenUsed="0"/>
-    <w:lsdException w:name="Light Shading Accent 1" w:semiHidden="0" w:uiPriority="60" w:unhideWhenUsed="0"/>
-    <w:lsdException w:name="Light List Accent 1" w:semiHidden="0" w:uiPriority="61" w:unhideWhenUsed="0"/>
-    <w:lsdException w:name="Light Grid Accent 1" w:semiHidden="0" w:uiPriority="62" w:unhideWhenUsed="0"/>
-    <w:lsdException w:name="Medium Shading 1 Accent 1" w:semiHidden="0" w:uiPriority="63" w:unhideWhenUsed="0"/>
-    <w:lsdException w:name="Medium Shading 2 Accent 1" w:semiHidden="0" w:uiPriority="64" w:unhideWhenUsed="0"/>
-    <w:lsdException w:name="Medium List 1 Accent 1" w:semiHidden="0" w:uiPriority="65" w:unhideWhenUsed="0"/>
-    <w:lsdException w:name="Revision" w:unhideWhenUsed="0"/>
-    <w:lsdException w:name="List Paragraph" w:semiHidden="0" w:uiPriority="34" w:unhideWhenUsed="0" w:qFormat="1"/>
-    <w:lsdException w:name="Quote" w:semiHidden="0" w:uiPriority="29" w:unhideWhenUsed="0" w:qFormat="1"/>
-    <w:lsdException w:name="Intense Quote" w:semiHidden="0" w:uiPriority="30" w:unhideWhenUsed="0" w:qFormat="1"/>
-    <w:lsdException w:name="Medium List 2 Accent 1" w:semiHidden="0" w:uiPriority="66" w:unhideWhenUsed="0"/>
-    <w:lsdException w:name="Medium Grid 1 Accent 1" w:semiHidden="0" w:uiPriority="67" w:unhideWhenUsed="0"/>
-    <w:lsdException w:name="Medium Grid 2 Accent 1" w:semiHidden="0" w:uiPriority="68" w:unhideWhenUsed="0"/>
-    <w:lsdException w:name="Medium Grid 3 Accent 1" w:semiHidden="0" w:uiPriority="69" w:unhideWhenUsed="0"/>
-    <w:lsdException w:name="Dark List Accent 1" w:semiHidden="0" w:uiPriority="70" w:unhideWhenUsed="0"/>
-    <w:lsdException w:name="Colorful Shading Accent 1" w:semiHidden="0" w:uiPriority="71" w:unhideWhenUsed="0"/>
-    <w:lsdException w:name="Colorful List Accent 1" w:semiHidden="0" w:uiPriority="72" w:unhideWhenUsed="0"/>
-    <w:lsdException w:name="Colorful Grid Accent 1" w:semiHidden="0" w:uiPriority="73" w:unhideWhenUsed="0"/>
-    <w:lsdException w:name="Light Shading Accent 2" w:semiHidden="0" w:uiPriority="60" w:unhideWhenUsed="0"/>
-    <w:lsdException w:name="Light List Accent 2" w:semiHidden="0" w:uiPriority="61" w:unhideWhenUsed="0"/>
-    <w:lsdException w:name="Light Grid Accent 2" w:semiHidden="0" w:uiPriority="62" w:unhideWhenUsed="0"/>
-    <w:lsdException w:name="Medium Shading 1 Accent 2" w:semiHidden="0" w:uiPriority="63" w:unhideWhenUsed="0"/>
-    <w:lsdException w:name="Medium Shading 2 Accent 2" w:semiHidden="0" w:uiPriority="64" w:unhideWhenUsed="0"/>
-    <w:lsdException w:name="Medium List 1 Accent 2" w:semiHidden="0" w:uiPriority="65" w:unhideWhenUsed="0"/>
-    <w:lsdException w:name="Medium List 2 Accent 2" w:semiHidden="0" w:uiPriority="66" w:unhideWhenUsed="0"/>
-    <w:lsdException w:name="Medium Grid 1 Accent 2" w:semiHidden="0" w:uiPriority="67" w:unhideWhenUsed="0"/>
-    <w:lsdException w:name="Medium Grid 2 Accent 2" w:semiHidden="0" w:uiPriority="68" w:unhideWhenUsed="0"/>
-    <w:lsdException w:name="Medium Grid 3 Accent 2" w:semiHidden="0" w:uiPriority="69" w:unhideWhenUsed="0"/>
-    <w:lsdException w:name="Dark List Accent 2" w:semiHidden="0" w:uiPriority="70" w:unhideWhenUsed="0"/>
-    <w:lsdException w:name="Colorful Shading Accent 2" w:semiHidden="0" w:uiPriority="71" w:unhideWhenUsed="0"/>
-    <w:lsdException w:name="Colorful List Accent 2" w:semiHidden="0" w:uiPriority="72" w:unhideWhenUsed="0"/>
-    <w:lsdException w:name="Colorful Grid Accent 2" w:semiHidden="0" w:uiPriority="73" w:unhideWhenUsed="0"/>
-    <w:lsdException w:name="Light Shading Accent 3" w:semiHidden="0" w:uiPriority="60" w:unhideWhenUsed="0"/>
-    <w:lsdException w:name="Light List Accent 3" w:semiHidden="0" w:uiPriority="61" w:unhideWhenUsed="0"/>
-    <w:lsdException w:name="Light Grid Accent 3" w:semiHidden="0" w:uiPriority="62" w:unhideWhenUsed="0"/>
-    <w:lsdException w:name="Medium Shading 1 Accent 3" w:semiHidden="0" w:uiPriority="63" w:unhideWhenUsed="0"/>
-    <w:lsdException w:name="Medium Shading 2 Accent 3" w:semiHidden="0" w:uiPriority="64" w:unhideWhenUsed="0"/>
-    <w:lsdException w:name="Medium List 1 Accent 3" w:semiHidden="0" w:uiPriority="65" w:unhideWhenUsed="0"/>
-    <w:lsdException w:name="Medium List 2 Accent 3" w:semiHidden="0" w:uiPriority="66" w:unhideWhenUsed="0"/>
-    <w:lsdException w:name="Medium Grid 1 Accent 3" w:semiHidden="0" w:uiPriority="67" w:unhideWhenUsed="0"/>
-    <w:lsdException w:name="Medium Grid 2 Accent 3" w:semiHidden="0" w:uiPriority="68" w:unhideWhenUsed="0"/>
-    <w:lsdException w:name="Medium Grid 3 Accent 3" w:semiHidden="0" w:uiPriority="69" w:unhideWhenUsed="0"/>
-    <w:lsdException w:name="Dark List Accent 3" w:semiHidden="0" w:uiPriority="70" w:unhideWhenUsed="0"/>
-    <w:lsdException w:name="Colorful Shading Accent 3" w:semiHidden="0" w:uiPriority="71" w:unhideWhenUsed="0"/>
-    <w:lsdException w:name="Colorful List Accent 3" w:semiHidden="0" w:uiPriority="72" w:unhideWhenUsed="0"/>
-    <w:lsdException w:name="Colorful Grid Accent 3" w:semiHidden="0" w:uiPriority="73" w:unhideWhenUsed="0"/>
-    <w:lsdException w:name="Light Shading Accent 4" w:semiHidden="0" w:uiPriority="60" w:unhideWhenUsed="0"/>
-    <w:lsdException w:name="Light List Accent 4" w:semiHidden="0" w:uiPriority="61" w:unhideWhenUsed="0"/>
-    <w:lsdException w:name="Light Grid Accent 4" w:semiHidden="0" w:uiPriority="62" w:unhideWhenUsed="0"/>
-    <w:lsdException w:name="Medium Shading 1 Accent 4" w:semiHidden="0" w:uiPriority="63" w:unhideWhenUsed="0"/>
-    <w:lsdException w:name="Medium Shading 2 Accent 4" w:semiHidden="0" w:uiPriority="64" w:unhideWhenUsed="0"/>
-    <w:lsdException w:name="Medium List 1 Accent 4" w:semiHidden="0" w:uiPriority="65" w:unhideWhenUsed="0"/>
-    <w:lsdException w:name="Medium List 2 Accent 4" w:semiHidden="0" w:uiPriority="66" w:unhideWhenUsed="0"/>
-    <w:lsdException w:name="Medium Grid 1 Accent 4" w:semiHidden="0" w:uiPriority="67" w:unhideWhenUsed="0"/>
-    <w:lsdException w:name="Medium Grid 2 Accent 4" w:semiHidden="0" w:uiPriority="68" w:unhideWhenUsed="0"/>
-    <w:lsdException w:name="Medium Grid 3 Accent 4" w:semiHidden="0" w:uiPriority="69" w:unhideWhenUsed="0"/>
-    <w:lsdException w:name="Dark List Accent 4" w:semiHidden="0" w:uiPriority="70" w:unhideWhenUsed="0"/>
-    <w:lsdException w:name="Colorful Shading Accent 4" w:semiHidden="0" w:uiPriority="71" w:unhideWhenUsed="0"/>
-    <w:lsdException w:name="Colorful List Accent 4" w:semiHidden="0" w:uiPriority="72" w:unhideWhenUsed="0"/>
-    <w:lsdException w:name="Colorful Grid Accent 4" w:semiHidden="0" w:uiPriority="73" w:unhideWhenUsed="0"/>
-    <w:lsdException w:name="Light Shading Accent 5" w:semiHidden="0" w:uiPriority="60" w:unhideWhenUsed="0"/>
-    <w:lsdException w:name="Light List Accent 5" w:semiHidden="0" w:uiPriority="61" w:unhideWhenUsed="0"/>
-    <w:lsdException w:name="Light Grid Accent 5" w:semiHidden="0" w:uiPriority="62" w:unhideWhenUsed="0"/>
-    <w:lsdException w:name="Medium Shading 1 Accent 5" w:semiHidden="0" w:uiPriority="63" w:unhideWhenUsed="0"/>
-    <w:lsdException w:name="Medium Shading 2 Accent 5" w:semiHidden="0" w:uiPriority="64" w:unhideWhenUsed="0"/>
-    <w:lsdException w:name="Medium List 1 Accent 5" w:semiHidden="0" w:uiPriority="65" w:unhideWhenUsed="0"/>
-    <w:lsdException w:name="Medium List 2 Accent 5" w:semiHidden="0" w:uiPriority="66" w:unhideWhenUsed="0"/>
-    <w:lsdException w:name="Medium Grid 1 Accent 5" w:semiHidden="0" w:uiPriority="67" w:unhideWhenUsed="0"/>
-    <w:lsdException w:name="Medium Grid 2 Accent 5" w:semiHidden="0" w:uiPriority="68" w:unhideWhenUsed="0"/>
-    <w:lsdException w:name="Medium Grid 3 Accent 5" w:semiHidden="0" w:uiPriority="69" w:unhideWhenUsed="0"/>
-    <w:lsdException w:name="Dark List Accent 5" w:semiHidden="0" w:uiPriority="70" w:unhideWhenUsed="0"/>
-    <w:lsdException w:name="Colorful Shading Accent 5" w:semiHidden="0" w:uiPriority="71" w:unhideWhenUsed="0"/>
-    <w:lsdException w:name="Colorful List Accent 5" w:semiHidden="0" w:uiPriority="72" w:unhideWhenUsed="0"/>
-    <w:lsdException w:name="Colorful Grid Accent 5" w:semiHidden="0" w:uiPriority="73" w:unhideWhenUsed="0"/>
-    <w:lsdException w:name="Light Shading Accent 6" w:semiHidden="0" w:uiPriority="60" w:unhideWhenUsed="0"/>
-    <w:lsdException w:name="Light List Accent 6" w:semiHidden="0" w:uiPriority="61" w:unhideWhenUsed="0"/>
-    <w:lsdException w:name="Light Grid Accent 6" w:semiHidden="0" w:uiPriority="62" w:unhideWhenUsed="0"/>
-    <w:lsdException w:name="Medium Shading 1 Accent 6" w:semiHidden="0" w:uiPriority="63" w:unhideWhenUsed="0"/>
-    <w:lsdException w:name="Medium Shading 2 Accent 6" w:semiHidden="0" w:uiPriority="64" w:unhideWhenUsed="0"/>
-    <w:lsdException w:name="Medium List 1 Accent 6" w:semiHidden="0" w:uiPriority="65" w:unhideWhenUsed="0"/>
-    <w:lsdException w:name="Medium List 2 Accent 6" w:semiHidden="0" w:uiPriority="66" w:unhideWhenUsed="0"/>
-    <w:lsdException w:name="Medium Grid 1 Accent 6" w:semiHidden="0" w:uiPriority="67" w:unhideWhenUsed="0"/>
-    <w:lsdException w:name="Medium Grid 2 Accent 6" w:semiHidden="0" w:uiPriority="68" w:unhideWhenUsed="0"/>
-    <w:lsdException w:name="Medium Grid 3 Accent 6" w:semiHidden="0" w:uiPriority="69" w:unhideWhenUsed="0"/>
-    <w:lsdException w:name="Dark List Accent 6" w:semiHidden="0" w:uiPriority="70" w:unhideWhenUsed="0"/>
-    <w:lsdException w:name="Colorful Shading Accent 6" w:semiHidden="0" w:uiPriority="71" w:unhideWhenUsed="0"/>
-    <w:lsdException w:name="Colorful List Accent 6" w:semiHidden="0" w:uiPriority="72" w:unhideWhenUsed="0"/>
-    <w:lsdException w:name="Colorful Grid Accent 6" w:semiHidden="0" w:uiPriority="73" w:unhideWhenUsed="0"/>
-    <w:lsdException w:name="Subtle Emphasis" w:semiHidden="0" w:uiPriority="19" w:unhideWhenUsed="0" w:qFormat="1"/>
-    <w:lsdException w:name="Intense Emphasis" w:semiHidden="0" w:uiPriority="21" w:unhideWhenUsed="0" w:qFormat="1"/>
-    <w:lsdException w:name="Subtle Reference" w:semiHidden="0" w:uiPriority="31" w:unhideWhenUsed="0" w:qFormat="1"/>
-    <w:lsdException w:name="Intense Reference" w:semiHidden="0" w:uiPriority="32" w:unhideWhenUsed="0" w:qFormat="1"/>
-    <w:lsdException w:name="Book Title" w:semiHidden="0" w:uiPriority="33" w:unhideWhenUsed="0" w:qFormat="1"/>
-    <w:lsdException w:name="Bibliography" w:uiPriority="37"/>
-    <w:lsdException w:name="TOC Heading" w:uiPriority="39" w:qFormat="1"/>
+  <w:latentStyles w:defLockedState="0" w:defUIPriority="99" w:defSemiHidden="0" w:defUnhideWhenUsed="0" w:defQFormat="0" w:count="371">
+    <w:lsdException w:name="Normal" w:uiPriority="0" w:qFormat="1"/>
+    <w:lsdException w:name="heading 1" w:uiPriority="9" w:qFormat="1"/>
+    <w:lsdException w:name="heading 2" w:semiHidden="1" w:uiPriority="9" w:unhideWhenUsed="1" w:qFormat="1"/>
+    <w:lsdException w:name="heading 3" w:semiHidden="1" w:uiPriority="9" w:unhideWhenUsed="1" w:qFormat="1"/>
+    <w:lsdException w:name="heading 4" w:semiHidden="1" w:uiPriority="9" w:unhideWhenUsed="1" w:qFormat="1"/>
+    <w:lsdException w:name="heading 5" w:semiHidden="1" w:uiPriority="9" w:unhideWhenUsed="1" w:qFormat="1"/>
+    <w:lsdException w:name="heading 6" w:semiHidden="1" w:uiPriority="9" w:unhideWhenUsed="1" w:qFormat="1"/>
+    <w:lsdException w:name="heading 7" w:semiHidden="1" w:uiPriority="9" w:unhideWhenUsed="1" w:qFormat="1"/>
+    <w:lsdException w:name="heading 8" w:semiHidden="1" w:uiPriority="9" w:unhideWhenUsed="1" w:qFormat="1"/>
+    <w:lsdException w:name="heading 9" w:semiHidden="1" w:uiPriority="9" w:unhideWhenUsed="1" w:qFormat="1"/>
+    <w:lsdException w:name="index 1" w:semiHidden="1" w:unhideWhenUsed="1"/>
+    <w:lsdException w:name="index 2" w:semiHidden="1" w:unhideWhenUsed="1"/>
+    <w:lsdException w:name="index 3" w:semiHidden="1" w:unhideWhenUsed="1"/>
+    <w:lsdException w:name="index 4" w:semiHidden="1" w:unhideWhenUsed="1"/>
+    <w:lsdException w:name="index 5" w:semiHidden="1" w:unhideWhenUsed="1"/>
+    <w:lsdException w:name="index 6" w:semiHidden="1" w:unhideWhenUsed="1"/>
+    <w:lsdException w:name="index 7" w:semiHidden="1" w:unhideWhenUsed="1"/>
+    <w:lsdException w:name="index 8" w:semiHidden="1" w:unhideWhenUsed="1"/>
+    <w:lsdException w:name="index 9" w:semiHidden="1" w:unhideWhenUsed="1"/>
+    <w:lsdException w:name="toc 1" w:semiHidden="1" w:uiPriority="39" w:unhideWhenUsed="1"/>
+    <w:lsdException w:name="toc 2" w:semiHidden="1" w:uiPriority="39" w:unhideWhenUsed="1"/>
+    <w:lsdException w:name="toc 3" w:semiHidden="1" w:uiPriority="39" w:unhideWhenUsed="1"/>
+    <w:lsdException w:name="toc 4" w:semiHidden="1" w:uiPriority="39" w:unhideWhenUsed="1"/>
+    <w:lsdException w:name="toc 5" w:semiHidden="1" w:uiPriority="39" w:unhideWhenUsed="1"/>
+    <w:lsdException w:name="toc 6" w:semiHidden="1" w:uiPriority="39" w:unhideWhenUsed="1"/>
+    <w:lsdException w:name="toc 7" w:semiHidden="1" w:uiPriority="39" w:unhideWhenUsed="1"/>
+    <w:lsdException w:name="toc 8" w:semiHidden="1" w:uiPriority="39" w:unhideWhenUsed="1"/>
+    <w:lsdException w:name="toc 9" w:semiHidden="1" w:uiPriority="39" w:unhideWhenUsed="1"/>
+    <w:lsdException w:name="Normal Indent" w:semiHidden="1" w:unhideWhenUsed="1"/>
+    <w:lsdException w:name="footnote text" w:semiHidden="1" w:unhideWhenUsed="1"/>
+    <w:lsdException w:name="annotation text" w:semiHidden="1" w:unhideWhenUsed="1"/>
+    <w:lsdException w:name="header" w:semiHidden="1" w:unhideWhenUsed="1"/>
+    <w:lsdException w:name="footer" w:semiHidden="1" w:unhideWhenUsed="1"/>
+    <w:lsdException w:name="index heading" w:semiHidden="1" w:unhideWhenUsed="1"/>
+    <w:lsdException w:name="caption" w:semiHidden="1" w:uiPriority="35" w:unhideWhenUsed="1" w:qFormat="1"/>
+    <w:lsdException w:name="table of figures" w:semiHidden="1" w:unhideWhenUsed="1"/>
+    <w:lsdException w:name="envelope address" w:semiHidden="1" w:unhideWhenUsed="1"/>
+    <w:lsdException w:name="envelope return" w:semiHidden="1" w:unhideWhenUsed="1"/>
+    <w:lsdException w:name="footnote reference" w:semiHidden="1" w:unhideWhenUsed="1"/>
+    <w:lsdException w:name="annotation reference" w:semiHidden="1" w:unhideWhenUsed="1"/>
+    <w:lsdException w:name="line number" w:semiHidden="1" w:unhideWhenUsed="1"/>
+    <w:lsdException w:name="page number" w:semiHidden="1" w:unhideWhenUsed="1"/>
+    <w:lsdException w:name="endnote reference" w:semiHidden="1" w:unhideWhenUsed="1"/>
+    <w:lsdException w:name="endnote text" w:semiHidden="1" w:unhideWhenUsed="1"/>
+    <w:lsdException w:name="table of authorities" w:semiHidden="1" w:unhideWhenUsed="1"/>
+    <w:lsdException w:name="macro" w:semiHidden="1" w:unhideWhenUsed="1"/>
+    <w:lsdException w:name="toa heading" w:semiHidden="1" w:unhideWhenUsed="1"/>
+    <w:lsdException w:name="List" w:semiHidden="1" w:unhideWhenUsed="1"/>
+    <w:lsdException w:name="List Bullet" w:semiHidden="1" w:unhideWhenUsed="1"/>
+    <w:lsdException w:name="List Number" w:semiHidden="1" w:unhideWhenUsed="1"/>
+    <w:lsdException w:name="List 2" w:semiHidden="1" w:unhideWhenUsed="1"/>
+    <w:lsdException w:name="List 3" w:semiHidden="1" w:unhideWhenUsed="1"/>
+    <w:lsdException w:name="List 4" w:semiHidden="1" w:unhideWhenUsed="1"/>
+    <w:lsdException w:name="List 5" w:semiHidden="1" w:unhideWhenUsed="1"/>
+    <w:lsdException w:name="List Bullet 2" w:semiHidden="1" w:unhideWhenUsed="1"/>
+    <w:lsdException w:name="List Bullet 3" w:semiHidden="1" w:unhideWhenUsed="1"/>
+    <w:lsdException w:name="List Bullet 4" w:semiHidden="1" w:unhideWhenUsed="1"/>
+    <w:lsdException w:name="List Bullet 5" w:semiHidden="1" w:unhideWhenUsed="1"/>
+    <w:lsdException w:name="List Number 2" w:semiHidden="1" w:unhideWhenUsed="1"/>
+    <w:lsdException w:name="List Number 3" w:semiHidden="1" w:unhideWhenUsed="1"/>
+    <w:lsdException w:name="List Number 4" w:semiHidden="1" w:unhideWhenUsed="1"/>
+    <w:lsdException w:name="List Number 5" w:semiHidden="1" w:unhideWhenUsed="1"/>
+    <w:lsdException w:name="Title" w:uiPriority="10" w:qFormat="1"/>
+    <w:lsdException w:name="Closing" w:semiHidden="1" w:unhideWhenUsed="1"/>
+    <w:lsdException w:name="Signature" w:semiHidden="1" w:unhideWhenUsed="1"/>
+    <w:lsdException w:name="Default Paragraph Font" w:semiHidden="1" w:uiPriority="1" w:unhideWhenUsed="1"/>
+    <w:lsdException w:name="Body Text" w:semiHidden="1" w:unhideWhenUsed="1"/>
+    <w:lsdException w:name="Body Text Indent" w:semiHidden="1" w:unhideWhenUsed="1"/>
+    <w:lsdException w:name="List Continue" w:semiHidden="1" w:unhideWhenUsed="1"/>
+    <w:lsdException w:name="List Continue 2" w:semiHidden="1" w:unhideWhenUsed="1"/>
+    <w:lsdException w:name="List Continue 3" w:semiHidden="1" w:unhideWhenUsed="1"/>
+    <w:lsdException w:name="List Continue 4" w:semiHidden="1" w:unhideWhenUsed="1"/>
+    <w:lsdException w:name="List Continue 5" w:semiHidden="1" w:unhideWhenUsed="1"/>
+    <w:lsdException w:name="Message Header" w:semiHidden="1" w:unhideWhenUsed="1"/>
+    <w:lsdException w:name="Subtitle" w:uiPriority="11" w:qFormat="1"/>
+    <w:lsdException w:name="Salutation" w:semiHidden="1" w:unhideWhenUsed="1"/>
+    <w:lsdException w:name="Date" w:semiHidden="1" w:unhideWhenUsed="1"/>
+    <w:lsdException w:name="Body Text First Indent" w:semiHidden="1" w:unhideWhenUsed="1"/>
+    <w:lsdException w:name="Body Text First Indent 2" w:semiHidden="1" w:unhideWhenUsed="1"/>
+    <w:lsdException w:name="Note Heading" w:semiHidden="1" w:unhideWhenUsed="1"/>
+    <w:lsdException w:name="Body Text 2" w:semiHidden="1" w:unhideWhenUsed="1"/>
+    <w:lsdException w:name="Body Text 3" w:semiHidden="1" w:unhideWhenUsed="1"/>
+    <w:lsdException w:name="Body Text Indent 2" w:semiHidden="1" w:unhideWhenUsed="1"/>
+    <w:lsdException w:name="Body Text Indent 3" w:semiHidden="1" w:unhideWhenUsed="1"/>
+    <w:lsdException w:name="Block Text" w:semiHidden="1" w:unhideWhenUsed="1"/>
+    <w:lsdException w:name="Hyperlink" w:semiHidden="1" w:unhideWhenUsed="1"/>
+    <w:lsdException w:name="FollowedHyperlink" w:semiHidden="1" w:unhideWhenUsed="1"/>
+    <w:lsdException w:name="Strong" w:uiPriority="22" w:qFormat="1"/>
+    <w:lsdException w:name="Emphasis" w:uiPriority="20" w:qFormat="1"/>
+    <w:lsdException w:name="Document Map" w:semiHidden="1" w:unhideWhenUsed="1"/>
+    <w:lsdException w:name="Plain Text" w:semiHidden="1" w:unhideWhenUsed="1"/>
+    <w:lsdException w:name="E-mail Signature" w:semiHidden="1" w:unhideWhenUsed="1"/>
+    <w:lsdException w:name="HTML Top of Form" w:semiHidden="1" w:unhideWhenUsed="1"/>
+    <w:lsdException w:name="HTML Bottom of Form" w:semiHidden="1" w:unhideWhenUsed="1"/>
+    <w:lsdException w:name="Normal (Web)" w:semiHidden="1" w:unhideWhenUsed="1"/>
+    <w:lsdException w:name="HTML Acronym" w:semiHidden="1" w:unhideWhenUsed="1"/>
+    <w:lsdException w:name="HTML Address" w:semiHidden="1" w:unhideWhenUsed="1"/>
+    <w:lsdException w:name="HTML Cite" w:semiHidden="1" w:unhideWhenUsed="1"/>
+    <w:lsdException w:name="HTML Code" w:semiHidden="1" w:unhideWhenUsed="1"/>
+    <w:lsdException w:name="HTML Definition" w:semiHidden="1" w:unhideWhenUsed="1"/>
+    <w:lsdException w:name="HTML Keyboard" w:semiHidden="1" w:unhideWhenUsed="1"/>
+    <w:lsdException w:name="HTML Preformatted" w:semiHidden="1" w:unhideWhenUsed="1"/>
+    <w:lsdException w:name="HTML Sample" w:semiHidden="1" w:unhideWhenUsed="1"/>
+    <w:lsdException w:name="HTML Typewriter" w:semiHidden="1" w:unhideWhenUsed="1"/>
+    <w:lsdException w:name="HTML Variable" w:semiHidden="1" w:unhideWhenUsed="1"/>
+    <w:lsdException w:name="Normal Table" w:semiHidden="1" w:unhideWhenUsed="1"/>
+    <w:lsdException w:name="annotation subject" w:semiHidden="1" w:unhideWhenUsed="1"/>
+    <w:lsdException w:name="No List" w:semiHidden="1" w:unhideWhenUsed="1"/>
+    <w:lsdException w:name="Outline List 1" w:semiHidden="1" w:unhideWhenUsed="1"/>
+    <w:lsdException w:name="Outline List 2" w:semiHidden="1" w:unhideWhenUsed="1"/>
+    <w:lsdException w:name="Outline List 3" w:semiHidden="1" w:unhideWhenUsed="1"/>
+    <w:lsdException w:name="Table Simple 1" w:semiHidden="1" w:unhideWhenUsed="1"/>
+    <w:lsdException w:name="Table Simple 2" w:semiHidden="1" w:unhideWhenUsed="1"/>
+    <w:lsdException w:name="Table Simple 3" w:semiHidden="1" w:unhideWhenUsed="1"/>
+    <w:lsdException w:name="Table Classic 1" w:semiHidden="1" w:unhideWhenUsed="1"/>
+    <w:lsdException w:name="Table Classic 2" w:semiHidden="1" w:unhideWhenUsed="1"/>
+    <w:lsdException w:name="Table Classic 3" w:semiHidden="1" w:unhideWhenUsed="1"/>
+    <w:lsdException w:name="Table Classic 4" w:semiHidden="1" w:unhideWhenUsed="1"/>
+    <w:lsdException w:name="Table Colorful 1" w:semiHidden="1" w:unhideWhenUsed="1"/>
+    <w:lsdException w:name="Table Colorful 2" w:semiHidden="1" w:unhideWhenUsed="1"/>
+    <w:lsdException w:name="Table Colorful 3" w:semiHidden="1" w:unhideWhenUsed="1"/>
+    <w:lsdException w:name="Table Columns 1" w:semiHidden="1" w:unhideWhenUsed="1"/>
+    <w:lsdException w:name="Table Columns 2" w:semiHidden="1" w:unhideWhenUsed="1"/>
+    <w:lsdException w:name="Table Columns 3" w:semiHidden="1" w:unhideWhenUsed="1"/>
+    <w:lsdException w:name="Table Columns 4" w:semiHidden="1" w:unhideWhenUsed="1"/>
+    <w:lsdException w:name="Table Columns 5" w:semiHidden="1" w:unhideWhenUsed="1"/>
+    <w:lsdException w:name="Table Grid 1" w:semiHidden="1" w:unhideWhenUsed="1"/>
+    <w:lsdException w:name="Table Grid 2" w:semiHidden="1" w:unhideWhenUsed="1"/>
+    <w:lsdException w:name="Table Grid 3" w:semiHidden="1" w:unhideWhenUsed="1"/>
+    <w:lsdException w:name="Table Grid 4" w:semiHidden="1" w:unhideWhenUsed="1"/>
+    <w:lsdException w:name="Table Grid 5" w:semiHidden="1" w:unhideWhenUsed="1"/>
+    <w:lsdException w:name="Table Grid 6" w:semiHidden="1" w:unhideWhenUsed="1"/>
+    <w:lsdException w:name="Table Grid 7" w:semiHidden="1" w:unhideWhenUsed="1"/>
+    <w:lsdException w:name="Table Grid 8" w:semiHidden="1" w:unhideWhenUsed="1"/>
+    <w:lsdException w:name="Table List 1" w:semiHidden="1" w:unhideWhenUsed="1"/>
+    <w:lsdException w:name="Table List 2" w:semiHidden="1" w:unhideWhenUsed="1"/>
+    <w:lsdException w:name="Table List 3" w:semiHidden="1" w:unhideWhenUsed="1"/>
+    <w:lsdException w:name="Table List 4" w:semiHidden="1" w:unhideWhenUsed="1"/>
+    <w:lsdException w:name="Table List 5" w:semiHidden="1" w:unhideWhenUsed="1"/>
+    <w:lsdException w:name="Table List 6" w:semiHidden="1" w:unhideWhenUsed="1"/>
+    <w:lsdException w:name="Table List 7" w:semiHidden="1" w:unhideWhenUsed="1"/>
+    <w:lsdException w:name="Table List 8" w:semiHidden="1" w:unhideWhenUsed="1"/>
+    <w:lsdException w:name="Table 3D effects 1" w:semiHidden="1" w:unhideWhenUsed="1"/>
+    <w:lsdException w:name="Table 3D effects 2" w:semiHidden="1" w:unhideWhenUsed="1"/>
+    <w:lsdException w:name="Table 3D effects 3" w:semiHidden="1" w:unhideWhenUsed="1"/>
+    <w:lsdException w:name="Table Contemporary" w:semiHidden="1" w:unhideWhenUsed="1"/>
+    <w:lsdException w:name="Table Elegant" w:semiHidden="1" w:unhideWhenUsed="1"/>
+    <w:lsdException w:name="Table Professional" w:semiHidden="1" w:unhideWhenUsed="1"/>
+    <w:lsdException w:name="Table Subtle 1" w:semiHidden="1" w:unhideWhenUsed="1"/>
+    <w:lsdException w:name="Table Subtle 2" w:semiHidden="1" w:unhideWhenUsed="1"/>
+    <w:lsdException w:name="Table Web 1" w:semiHidden="1" w:unhideWhenUsed="1"/>
+    <w:lsdException w:name="Table Web 2" w:semiHidden="1" w:unhideWhenUsed="1"/>
+    <w:lsdException w:name="Table Web 3" w:semiHidden="1" w:unhideWhenUsed="1"/>
+    <w:lsdException w:name="Balloon Text" w:semiHidden="1" w:unhideWhenUsed="1"/>
+    <w:lsdException w:name="Table Grid" w:uiPriority="39"/>
+    <w:lsdException w:name="Table Theme" w:semiHidden="1" w:unhideWhenUsed="1"/>
+    <w:lsdException w:name="Placeholder Text" w:semiHidden="1"/>
+    <w:lsdException w:name="No Spacing" w:uiPriority="1" w:qFormat="1"/>
+    <w:lsdException w:name="Light Shading" w:uiPriority="60"/>
+    <w:lsdException w:name="Light List" w:uiPriority="61"/>
+    <w:lsdException w:name="Light Grid" w:uiPriority="62"/>
+    <w:lsdException w:name="Medium Shading 1" w:uiPriority="63"/>
+    <w:lsdException w:name="Medium Shading 2" w:uiPriority="64"/>
+    <w:lsdException w:name="Medium List 1" w:uiPriority="65"/>
+    <w:lsdException w:name="Medium List 2" w:uiPriority="66"/>
+    <w:lsdException w:name="Medium Grid 1" w:uiPriority="67"/>
+    <w:lsdException w:name="Medium Grid 2" w:uiPriority="68"/>
+    <w:lsdException w:name="Medium Grid 3" w:uiPriority="69"/>
+    <w:lsdException w:name="Dark List" w:uiPriority="70"/>
+    <w:lsdException w:name="Colorful Shading" w:uiPriority="71"/>
+    <w:lsdException w:name="Colorful List" w:uiPriority="72"/>
+    <w:lsdException w:name="Colorful Grid" w:uiPriority="73"/>
+    <w:lsdException w:name="Light Shading Accent 1" w:uiPriority="60"/>
+    <w:lsdException w:name="Light List Accent 1" w:uiPriority="61"/>
+    <w:lsdException w:name="Light Grid Accent 1" w:uiPriority="62"/>
+    <w:lsdException w:name="Medium Shading 1 Accent 1" w:uiPriority="63"/>
+    <w:lsdException w:name="Medium Shading 2 Accent 1" w:uiPriority="64"/>
+    <w:lsdException w:name="Medium List 1 Accent 1" w:uiPriority="65"/>
+    <w:lsdException w:name="Revision" w:semiHidden="1"/>
+    <w:lsdException w:name="List Paragraph" w:uiPriority="34" w:qFormat="1"/>
+    <w:lsdException w:name="Quote" w:uiPriority="29" w:qFormat="1"/>
+    <w:lsdException w:name="Intense Quote" w:uiPriority="30" w:qFormat="1"/>
+    <w:lsdException w:name="Medium List 2 Accent 1" w:uiPriority="66"/>
+    <w:lsdException w:name="Medium Grid 1 Accent 1" w:uiPriority="67"/>
+    <w:lsdException w:name="Medium Grid 2 Accent 1" w:uiPriority="68"/>
+    <w:lsdException w:name="Medium Grid 3 Accent 1" w:uiPriority="69"/>
+    <w:lsdException w:name="Dark List Accent 1" w:uiPriority="70"/>
+    <w:lsdException w:name="Colorful Shading Accent 1" w:uiPriority="71"/>
+    <w:lsdException w:name="Colorful List Accent 1" w:uiPriority="72"/>
+    <w:lsdException w:name="Colorful Grid Accent 1" w:uiPriority="73"/>
+    <w:lsdException w:name="Light Shading Accent 2" w:uiPriority="60"/>
+    <w:lsdException w:name="Light List Accent 2" w:uiPriority="61"/>
+    <w:lsdException w:name="Light Grid Accent 2" w:uiPriority="62"/>
+    <w:lsdException w:name="Medium Shading 1 Accent 2" w:uiPriority="63"/>
+    <w:lsdException w:name="Medium Shading 2 Accent 2" w:uiPriority="64"/>
+    <w:lsdException w:name="Medium List 1 Accent 2" w:uiPriority="65"/>
+    <w:lsdException w:name="Medium List 2 Accent 2" w:uiPriority="66"/>
+    <w:lsdException w:name="Medium Grid 1 Accent 2" w:uiPriority="67"/>
+    <w:lsdException w:name="Medium Grid 2 Accent 2" w:uiPriority="68"/>
+    <w:lsdException w:name="Medium Grid 3 Accent 2" w:uiPriority="69"/>
+    <w:lsdException w:name="Dark List Accent 2" w:uiPriority="70"/>
+    <w:lsdException w:name="Colorful Shading Accent 2" w:uiPriority="71"/>
+    <w:lsdException w:name="Colorful List Accent 2" w:uiPriority="72"/>
+    <w:lsdException w:name="Colorful Grid Accent 2" w:uiPriority="73"/>
+    <w:lsdException w:name="Light Shading Accent 3" w:uiPriority="60"/>
+    <w:lsdException w:name="Light List Accent 3" w:uiPriority="61"/>
+    <w:lsdException w:name="Light Grid Accent 3" w:uiPriority="62"/>
+    <w:lsdException w:name="Medium Shading 1 Accent 3" w:uiPriority="63"/>
+    <w:lsdException w:name="Medium Shading 2 Accent 3" w:uiPriority="64"/>
+    <w:lsdException w:name="Medium List 1 Accent 3" w:uiPriority="65"/>
+    <w:lsdException w:name="Medium List 2 Accent 3" w:uiPriority="66"/>
+    <w:lsdException w:name="Medium Grid 1 Accent 3" w:uiPriority="67"/>
+    <w:lsdException w:name="Medium Grid 2 Accent 3" w:uiPriority="68"/>
+    <w:lsdException w:name="Medium Grid 3 Accent 3" w:uiPriority="69"/>
+    <w:lsdException w:name="Dark List Accent 3" w:uiPriority="70"/>
+    <w:lsdException w:name="Colorful Shading Accent 3" w:uiPriority="71"/>
+    <w:lsdException w:name="Colorful List Accent 3" w:uiPriority="72"/>
+    <w:lsdException w:name="Colorful Grid Accent 3" w:uiPriority="73"/>
+    <w:lsdException w:name="Light Shading Accent 4" w:uiPriority="60"/>
+    <w:lsdException w:name="Light List Accent 4" w:uiPriority="61"/>
+    <w:lsdException w:name="Light Grid Accent 4" w:uiPriority="62"/>
+    <w:lsdException w:name="Medium Shading 1 Accent 4" w:uiPriority="63"/>
+    <w:lsdException w:name="Medium Shading 2 Accent 4" w:uiPriority="64"/>
+    <w:lsdException w:name="Medium List 1 Accent 4" w:uiPriority="65"/>
+    <w:lsdException w:name="Medium List 2 Accent 4" w:uiPriority="66"/>
+    <w:lsdException w:name="Medium Grid 1 Accent 4" w:uiPriority="67"/>
+    <w:lsdException w:name="Medium Grid 2 Accent 4" w:uiPriority="68"/>
+    <w:lsdException w:name="Medium Grid 3 Accent 4" w:uiPriority="69"/>
+    <w:lsdException w:name="Dark List Accent 4" w:uiPriority="70"/>
+    <w:lsdException w:name="Colorful Shading Accent 4" w:uiPriority="71"/>
+    <w:lsdException w:name="Colorful List Accent 4" w:uiPriority="72"/>
+    <w:lsdException w:name="Colorful Grid Accent 4" w:uiPriority="73"/>
+    <w:lsdException w:name="Light Shading Accent 5" w:uiPriority="60"/>
+    <w:lsdException w:name="Light List Accent 5" w:uiPriority="61"/>
+    <w:lsdException w:name="Light Grid Accent 5" w:uiPriority="62"/>
+    <w:lsdException w:name="Medium Shading 1 Accent 5" w:uiPriority="63"/>
+    <w:lsdException w:name="Medium Shading 2 Accent 5" w:uiPriority="64"/>
+    <w:lsdException w:name="Medium List 1 Accent 5" w:uiPriority="65"/>
+    <w:lsdException w:name="Medium List 2 Accent 5" w:uiPriority="66"/>
+    <w:lsdException w:name="Medium Grid 1 Accent 5" w:uiPriority="67"/>
+    <w:lsdException w:name="Medium Grid 2 Accent 5" w:uiPriority="68"/>
+    <w:lsdException w:name="Medium Grid 3 Accent 5" w:uiPriority="69"/>
+    <w:lsdException w:name="Dark List Accent 5" w:uiPriority="70"/>
+    <w:lsdException w:name="Colorful Shading Accent 5" w:uiPriority="71"/>
+    <w:lsdException w:name="Colorful List Accent 5" w:uiPriority="72"/>
+    <w:lsdException w:name="Colorful Grid Accent 5" w:uiPriority="73"/>
+    <w:lsdException w:name="Light Shading Accent 6" w:uiPriority="60"/>
+    <w:lsdException w:name="Light List Accent 6" w:uiPriority="61"/>
+    <w:lsdException w:name="Light Grid Accent 6" w:uiPriority="62"/>
+    <w:lsdException w:name="Medium Shading 1 Accent 6" w:uiPriority="63"/>
+    <w:lsdException w:name="Medium Shading 2 Accent 6" w:uiPriority="64"/>
+    <w:lsdException w:name="Medium List 1 Accent 6" w:uiPriority="65"/>
+    <w:lsdException w:name="Medium List 2 Accent 6" w:uiPriority="66"/>
+    <w:lsdException w:name="Medium Grid 1 Accent 6" w:uiPriority="67"/>
+    <w:lsdException w:name="Medium Grid 2 Accent 6" w:uiPriority="68"/>
+    <w:lsdException w:name="Medium Grid 3 Accent 6" w:uiPriority="69"/>
+    <w:lsdException w:name="Dark List Accent 6" w:uiPriority="70"/>
+    <w:lsdException w:name="Colorful Shading Accent 6" w:uiPriority="71"/>
+    <w:lsdException w:name="Colorful List Accent 6" w:uiPriority="72"/>
+    <w:lsdException w:name="Colorful Grid Accent 6" w:uiPriority="73"/>
+    <w:lsdException w:name="Subtle Emphasis" w:uiPriority="19" w:qFormat="1"/>
+    <w:lsdException w:name="Intense Emphasis" w:uiPriority="21" w:qFormat="1"/>
+    <w:lsdException w:name="Subtle Reference" w:uiPriority="31" w:qFormat="1"/>
+    <w:lsdException w:name="Intense Reference" w:uiPriority="32" w:qFormat="1"/>
+    <w:lsdException w:name="Book Title" w:uiPriority="33" w:qFormat="1"/>
+    <w:lsdException w:name="Bibliography" w:semiHidden="1" w:uiPriority="37" w:unhideWhenUsed="1"/>
+    <w:lsdException w:name="TOC Heading" w:semiHidden="1" w:uiPriority="39" w:unhideWhenUsed="1" w:qFormat="1"/>
+    <w:lsdException w:name="Plain Table 1" w:uiPriority="41"/>
+    <w:lsdException w:name="Plain Table 2" w:uiPriority="42"/>
+    <w:lsdException w:name="Plain Table 3" w:uiPriority="43"/>
+    <w:lsdException w:name="Plain Table 4" w:uiPriority="44"/>
+    <w:lsdException w:name="Plain Table 5" w:uiPriority="45"/>
+    <w:lsdException w:name="Grid Table Light" w:uiPriority="40"/>
+    <w:lsdException w:name="Grid Table 1 Light" w:uiPriority="46"/>
+    <w:lsdException w:name="Grid Table 2" w:uiPriority="47"/>
+    <w:lsdException w:name="Grid Table 3" w:uiPriority="48"/>
+    <w:lsdException w:name="Grid Table 4" w:uiPriority="49"/>
+    <w:lsdException w:name="Grid Table 5 Dark" w:uiPriority="50"/>
+    <w:lsdException w:name="Grid Table 6 Colorful" w:uiPriority="51"/>
+    <w:lsdException w:name="Grid Table 7 Colorful" w:uiPriority="52"/>
+    <w:lsdException w:name="Grid Table 1 Light Accent 1" w:uiPriority="46"/>
+    <w:lsdException w:name="Grid Table 2 Accent 1" w:uiPriority="47"/>
+    <w:lsdException w:name="Grid Table 3 Accent 1" w:uiPriority="48"/>
+    <w:lsdException w:name="Grid Table 4 Accent 1" w:uiPriority="49"/>
+    <w:lsdException w:name="Grid Table 5 Dark Accent 1" w:uiPriority="50"/>
+    <w:lsdException w:name="Grid Table 6 Colorful Accent 1" w:uiPriority="51"/>
+    <w:lsdException w:name="Grid Table 7 Colorful Accent 1" w:uiPriority="52"/>
+    <w:lsdException w:name="Grid Table 1 Light Accent 2" w:uiPriority="46"/>
+    <w:lsdException w:name="Grid Table 2 Accent 2" w:uiPriority="47"/>
+    <w:lsdException w:name="Grid Table 3 Accent 2" w:uiPriority="48"/>
+    <w:lsdException w:name="Grid Table 4 Accent 2" w:uiPriority="49"/>
+    <w:lsdException w:name="Grid Table 5 Dark Accent 2" w:uiPriority="50"/>
+    <w:lsdException w:name="Grid Table 6 Colorful Accent 2" w:uiPriority="51"/>
+    <w:lsdException w:name="Grid Table 7 Colorful Accent 2" w:uiPriority="52"/>
+    <w:lsdException w:name="Grid Table 1 Light Accent 3" w:uiPriority="46"/>
+    <w:lsdException w:name="Grid Table 2 Accent 3" w:uiPriority="47"/>
+    <w:lsdException w:name="Grid Table 3 Accent 3" w:uiPriority="48"/>
+    <w:lsdException w:name="Grid Table 4 Accent 3" w:uiPriority="49"/>
+    <w:lsdException w:name="Grid Table 5 Dark Accent 3" w:uiPriority="50"/>
+    <w:lsdException w:name="Grid Table 6 Colorful Accent 3" w:uiPriority="51"/>
+    <w:lsdException w:name="Grid Table 7 Colorful Accent 3" w:uiPriority="52"/>
+    <w:lsdException w:name="Grid Table 1 Light Accent 4" w:uiPriority="46"/>
+    <w:lsdException w:name="Grid Table 2 Accent 4" w:uiPriority="47"/>
+    <w:lsdException w:name="Grid Table 3 Accent 4" w:uiPriority="48"/>
+    <w:lsdException w:name="Grid Table 4 Accent 4" w:uiPriority="49"/>
+    <w:lsdException w:name="Grid Table 5 Dark Accent 4" w:uiPriority="50"/>
+    <w:lsdException w:name="Grid Table 6 Colorful Accent 4" w:uiPriority="51"/>
+    <w:lsdException w:name="Grid Table 7 Colorful Accent 4" w:uiPriority="52"/>
+    <w:lsdException w:name="Grid Table 1 Light Accent 5" w:uiPriority="46"/>
+    <w:lsdException w:name="Grid Table 2 Accent 5" w:uiPriority="47"/>
+    <w:lsdException w:name="Grid Table 3 Accent 5" w:uiPriority="48"/>
+    <w:lsdException w:name="Grid Table 4 Accent 5" w:uiPriority="49"/>
+    <w:lsdException w:name="Grid Table 5 Dark Accent 5" w:uiPriority="50"/>
+    <w:lsdException w:name="Grid Table 6 Colorful Accent 5" w:uiPriority="51"/>
+    <w:lsdException w:name="Grid Table 7 Colorful Accent 5" w:uiPriority="52"/>
+    <w:lsdException w:name="Grid Table 1 Light Accent 6" w:uiPriority="46"/>
+    <w:lsdException w:name="Grid Table 2 Accent 6" w:uiPriority="47"/>
+    <w:lsdException w:name="Grid Table 3 Accent 6" w:uiPriority="48"/>
+    <w:lsdException w:name="Grid Table 4 Accent 6" w:uiPriority="49"/>
+    <w:lsdException w:name="Grid Table 5 Dark Accent 6" w:uiPriority="50"/>
+    <w:lsdException w:name="Grid Table 6 Colorful Accent 6" w:uiPriority="51"/>
+    <w:lsdException w:name="Grid Table 7 Colorful Accent 6" w:uiPriority="52"/>
+    <w:lsdException w:name="List Table 1 Light" w:uiPriority="46"/>
+    <w:lsdException w:name="List Table 2" w:uiPriority="47"/>
+    <w:lsdException w:name="List Table 3" w:uiPriority="48"/>
+    <w:lsdException w:name="List Table 4" w:uiPriority="49"/>
+    <w:lsdException w:name="List Table 5 Dark" w:uiPriority="50"/>
+    <w:lsdException w:name="List Table 6 Colorful" w:uiPriority="51"/>
+    <w:lsdException w:name="List Table 7 Colorful" w:uiPriority="52"/>
+    <w:lsdException w:name="List Table 1 Light Accent 1" w:uiPriority="46"/>
+    <w:lsdException w:name="List Table 2 Accent 1" w:uiPriority="47"/>
+    <w:lsdException w:name="List Table 3 Accent 1" w:uiPriority="48"/>
+    <w:lsdException w:name="List Table 4 Accent 1" w:uiPriority="49"/>
+    <w:lsdException w:name="List Table 5 Dark Accent 1" w:uiPriority="50"/>
+    <w:lsdException w:name="List Table 6 Colorful Accent 1" w:uiPriority="51"/>
+    <w:lsdException w:name="List Table 7 Colorful Accent 1" w:uiPriority="52"/>
+    <w:lsdException w:name="List Table 1 Light Accent 2" w:uiPriority="46"/>
+    <w:lsdException w:name="List Table 2 Accent 2" w:uiPriority="47"/>
+    <w:lsdException w:name="List Table 3 Accent 2" w:uiPriority="48"/>
+    <w:lsdException w:name="List Table 4 Accent 2" w:uiPriority="49"/>
+    <w:lsdException w:name="List Table 5 Dark Accent 2" w:uiPriority="50"/>
+    <w:lsdException w:name="List Table 6 Colorful Accent 2" w:uiPriority="51"/>
+    <w:lsdException w:name="List Table 7 Colorful Accent 2" w:uiPriority="52"/>
+    <w:lsdException w:name="List Table 1 Light Accent 3" w:uiPriority="46"/>
+    <w:lsdException w:name="List Table 2 Accent 3" w:uiPriority="47"/>
+    <w:lsdException w:name="List Table 3 Accent 3" w:uiPriority="48"/>
+    <w:lsdException w:name="List Table 4 Accent 3" w:uiPriority="49"/>
+    <w:lsdException w:name="List Table 5 Dark Accent 3" w:uiPriority="50"/>
+    <w:lsdException w:name="List Table 6 Colorful Accent 3" w:uiPriority="51"/>
+    <w:lsdException w:name="List Table 7 Colorful Accent 3" w:uiPriority="52"/>
+    <w:lsdException w:name="List Table 1 Light Accent 4" w:uiPriority="46"/>
+    <w:lsdException w:name="List Table 2 Accent 4" w:uiPriority="47"/>
+    <w:lsdException w:name="List Table 3 Accent 4" w:uiPriority="48"/>
+    <w:lsdException w:name="List Table 4 Accent 4" w:uiPriority="49"/>
+    <w:lsdException w:name="List Table 5 Dark Accent 4" w:uiPriority="50"/>
+    <w:lsdException w:name="List Table 6 Colorful Accent 4" w:uiPriority="51"/>
+    <w:lsdException w:name="List Table 7 Colorful Accent 4" w:uiPriority="52"/>
+    <w:lsdException w:name="List Table 1 Light Accent 5" w:uiPriority="46"/>
+    <w:lsdException w:name="List Table 2 Accent 5" w:uiPriority="47"/>
+    <w:lsdException w:name="List Table 3 Accent 5" w:uiPriority="48"/>
+    <w:lsdException w:name="List Table 4 Accent 5" w:uiPriority="49"/>
+    <w:lsdException w:name="List Table 5 Dark Accent 5" w:uiPriority="50"/>
+    <w:lsdException w:name="List Table 6 Colorful Accent 5" w:uiPriority="51"/>
+    <w:lsdException w:name="List Table 7 Colorful Accent 5" w:uiPriority="52"/>
+    <w:lsdException w:name="List Table 1 Light Accent 6" w:uiPriority="46"/>
+    <w:lsdException w:name="List Table 2 Accent 6" w:uiPriority="47"/>
+    <w:lsdException w:name="List Table 3 Accent 6" w:uiPriority="48"/>
+    <w:lsdException w:name="List Table 4 Accent 6" w:uiPriority="49"/>
+    <w:lsdException w:name="List Table 5 Dark Accent 6" w:uiPriority="50"/>
+    <w:lsdException w:name="List Table 6 Colorful Accent 6" w:uiPriority="51"/>
+    <w:lsdException w:name="List Table 7 Colorful Accent 6" w:uiPriority="52"/>
   </w:latentStyles>
-  <w:style w:type="paragraph" w:default="1" w:styleId="Normlny">
+  <w:style w:type="paragraph" w:default="1" w:styleId="Normal">
     <w:name w:val="Normal"/>
     <w:qFormat/>
-    <w:rsid w:val="00A1163A"/>
+    <w:rsid w:val="00D00CE6"/>
   </w:style>
-  <w:style w:type="paragraph" w:styleId="Nadpis1">
+  <w:style w:type="paragraph" w:styleId="Heading1">
     <w:name w:val="heading 1"/>
-    <w:basedOn w:val="Normlny"/>
-    <w:next w:val="Normlny"/>
-    <w:link w:val="Nadpis1Char"/>
+    <w:basedOn w:val="Normal"/>
+    <w:next w:val="Normal"/>
+    <w:link w:val="Heading1Char"/>
     <w:uiPriority w:val="9"/>
     <w:qFormat/>
-    <w:rsid w:val="007C32C3"/>
+    <w:rsid w:val="002B4D96"/>
     <w:pPr>
       <w:keepNext/>
       <w:keepLines/>
@@ -2397,15 +3347,15 @@
       <w:szCs w:val="32"/>
     </w:rPr>
   </w:style>
-  <w:style w:type="paragraph" w:styleId="Nadpis2">
+  <w:style w:type="paragraph" w:styleId="Heading2">
     <w:name w:val="heading 2"/>
-    <w:basedOn w:val="Normlny"/>
-    <w:next w:val="Normlny"/>
-    <w:link w:val="Nadpis2Char"/>
+    <w:basedOn w:val="Normal"/>
+    <w:next w:val="Normal"/>
+    <w:link w:val="Heading2Char"/>
     <w:uiPriority w:val="9"/>
     <w:unhideWhenUsed/>
     <w:qFormat/>
-    <w:rsid w:val="007C32C3"/>
+    <w:rsid w:val="00214B94"/>
     <w:pPr>
       <w:keepNext/>
       <w:keepLines/>
@@ -2419,18 +3369,39 @@
       <w:szCs w:val="26"/>
     </w:rPr>
   </w:style>
-  <w:style w:type="character" w:default="1" w:styleId="Predvolenpsmoodseku">
+  <w:style w:type="paragraph" w:styleId="Heading3">
+    <w:name w:val="heading 3"/>
+    <w:basedOn w:val="Normal"/>
+    <w:next w:val="Normal"/>
+    <w:link w:val="Heading3Char"/>
+    <w:uiPriority w:val="9"/>
+    <w:unhideWhenUsed/>
+    <w:qFormat/>
+    <w:rsid w:val="002B4D96"/>
+    <w:pPr>
+      <w:keepNext/>
+      <w:keepLines/>
+      <w:spacing w:before="40" w:after="0"/>
+      <w:outlineLvl w:val="2"/>
+    </w:pPr>
+    <w:rPr>
+      <w:rFonts w:asciiTheme="majorHAnsi" w:eastAsiaTheme="majorEastAsia" w:hAnsiTheme="majorHAnsi" w:cstheme="majorBidi"/>
+      <w:color w:val="1F4D78" w:themeColor="accent1" w:themeShade="7F"/>
+      <w:sz w:val="24"/>
+      <w:szCs w:val="24"/>
+    </w:rPr>
+  </w:style>
+  <w:style w:type="character" w:default="1" w:styleId="DefaultParagraphFont">
     <w:name w:val="Default Paragraph Font"/>
     <w:uiPriority w:val="1"/>
     <w:semiHidden/>
     <w:unhideWhenUsed/>
   </w:style>
-  <w:style w:type="table" w:default="1" w:styleId="Normlnatabuka">
+  <w:style w:type="table" w:default="1" w:styleId="TableNormal">
     <w:name w:val="Normal Table"/>
     <w:uiPriority w:val="99"/>
     <w:semiHidden/>
     <w:unhideWhenUsed/>
-    <w:qFormat/>
     <w:tblPr>
       <w:tblInd w:w="0" w:type="dxa"/>
       <w:tblCellMar>
@@ -2441,29 +3412,98 @@
       </w:tblCellMar>
     </w:tblPr>
   </w:style>
-  <w:style w:type="numbering" w:default="1" w:styleId="Bezzoznamu">
+  <w:style w:type="numbering" w:default="1" w:styleId="NoList">
     <w:name w:val="No List"/>
     <w:uiPriority w:val="99"/>
     <w:semiHidden/>
     <w:unhideWhenUsed/>
   </w:style>
-  <w:style w:type="paragraph" w:styleId="Odsekzoznamu">
+  <w:style w:type="paragraph" w:styleId="Header">
+    <w:name w:val="header"/>
+    <w:basedOn w:val="Normal"/>
+    <w:link w:val="HeaderChar"/>
+    <w:uiPriority w:val="99"/>
+    <w:unhideWhenUsed/>
+    <w:rsid w:val="0021153F"/>
+    <w:pPr>
+      <w:tabs>
+        <w:tab w:val="center" w:pos="4513"/>
+        <w:tab w:val="right" w:pos="9026"/>
+      </w:tabs>
+      <w:spacing w:after="0" w:line="240" w:lineRule="auto"/>
+    </w:pPr>
+  </w:style>
+  <w:style w:type="character" w:customStyle="1" w:styleId="HeaderChar">
+    <w:name w:val="Header Char"/>
+    <w:basedOn w:val="DefaultParagraphFont"/>
+    <w:link w:val="Header"/>
+    <w:uiPriority w:val="99"/>
+    <w:rsid w:val="0021153F"/>
+  </w:style>
+  <w:style w:type="paragraph" w:styleId="Footer">
+    <w:name w:val="footer"/>
+    <w:basedOn w:val="Normal"/>
+    <w:link w:val="FooterChar"/>
+    <w:uiPriority w:val="99"/>
+    <w:unhideWhenUsed/>
+    <w:rsid w:val="0021153F"/>
+    <w:pPr>
+      <w:tabs>
+        <w:tab w:val="center" w:pos="4513"/>
+        <w:tab w:val="right" w:pos="9026"/>
+      </w:tabs>
+      <w:spacing w:after="0" w:line="240" w:lineRule="auto"/>
+    </w:pPr>
+  </w:style>
+  <w:style w:type="character" w:customStyle="1" w:styleId="FooterChar">
+    <w:name w:val="Footer Char"/>
+    <w:basedOn w:val="DefaultParagraphFont"/>
+    <w:link w:val="Footer"/>
+    <w:uiPriority w:val="99"/>
+    <w:rsid w:val="0021153F"/>
+  </w:style>
+  <w:style w:type="character" w:styleId="Hyperlink">
+    <w:name w:val="Hyperlink"/>
+    <w:basedOn w:val="DefaultParagraphFont"/>
+    <w:uiPriority w:val="99"/>
+    <w:semiHidden/>
+    <w:unhideWhenUsed/>
+    <w:rsid w:val="0021153F"/>
+    <w:rPr>
+      <w:color w:val="0000FF"/>
+      <w:u w:val="single"/>
+    </w:rPr>
+  </w:style>
+  <w:style w:type="character" w:customStyle="1" w:styleId="Heading2Char">
+    <w:name w:val="Heading 2 Char"/>
+    <w:basedOn w:val="DefaultParagraphFont"/>
+    <w:link w:val="Heading2"/>
+    <w:uiPriority w:val="9"/>
+    <w:rsid w:val="00214B94"/>
+    <w:rPr>
+      <w:rFonts w:asciiTheme="majorHAnsi" w:eastAsiaTheme="majorEastAsia" w:hAnsiTheme="majorHAnsi" w:cstheme="majorBidi"/>
+      <w:color w:val="2E74B5" w:themeColor="accent1" w:themeShade="BF"/>
+      <w:sz w:val="26"/>
+      <w:szCs w:val="26"/>
+    </w:rPr>
+  </w:style>
+  <w:style w:type="paragraph" w:styleId="ListParagraph">
     <w:name w:val="List Paragraph"/>
-    <w:basedOn w:val="Normlny"/>
+    <w:basedOn w:val="Normal"/>
     <w:uiPriority w:val="34"/>
     <w:qFormat/>
-    <w:rsid w:val="007C32C3"/>
+    <w:rsid w:val="00214B94"/>
     <w:pPr>
       <w:ind w:left="720"/>
       <w:contextualSpacing/>
     </w:pPr>
   </w:style>
-  <w:style w:type="character" w:customStyle="1" w:styleId="Nadpis1Char">
-    <w:name w:val="Nadpis 1 Char"/>
-    <w:basedOn w:val="Predvolenpsmoodseku"/>
-    <w:link w:val="Nadpis1"/>
+  <w:style w:type="character" w:customStyle="1" w:styleId="Heading1Char">
+    <w:name w:val="Heading 1 Char"/>
+    <w:basedOn w:val="DefaultParagraphFont"/>
+    <w:link w:val="Heading1"/>
     <w:uiPriority w:val="9"/>
-    <w:rsid w:val="007C32C3"/>
+    <w:rsid w:val="002B4D96"/>
     <w:rPr>
       <w:rFonts w:asciiTheme="majorHAnsi" w:eastAsiaTheme="majorEastAsia" w:hAnsiTheme="majorHAnsi" w:cstheme="majorBidi"/>
       <w:color w:val="2E74B5" w:themeColor="accent1" w:themeShade="BF"/>
@@ -2471,57 +3511,17 @@
       <w:szCs w:val="32"/>
     </w:rPr>
   </w:style>
-  <w:style w:type="character" w:customStyle="1" w:styleId="Nadpis2Char">
-    <w:name w:val="Nadpis 2 Char"/>
-    <w:basedOn w:val="Predvolenpsmoodseku"/>
-    <w:link w:val="Nadpis2"/>
+  <w:style w:type="character" w:customStyle="1" w:styleId="Heading3Char">
+    <w:name w:val="Heading 3 Char"/>
+    <w:basedOn w:val="DefaultParagraphFont"/>
+    <w:link w:val="Heading3"/>
     <w:uiPriority w:val="9"/>
-    <w:rsid w:val="007C32C3"/>
+    <w:rsid w:val="002B4D96"/>
     <w:rPr>
       <w:rFonts w:asciiTheme="majorHAnsi" w:eastAsiaTheme="majorEastAsia" w:hAnsiTheme="majorHAnsi" w:cstheme="majorBidi"/>
-      <w:color w:val="2E74B5" w:themeColor="accent1" w:themeShade="BF"/>
-      <w:sz w:val="26"/>
-      <w:szCs w:val="26"/>
-    </w:rPr>
-  </w:style>
-  <w:style w:type="paragraph" w:styleId="Textbubliny">
-    <w:name w:val="Balloon Text"/>
-    <w:basedOn w:val="Normlny"/>
-    <w:link w:val="TextbublinyChar"/>
-    <w:uiPriority w:val="99"/>
-    <w:semiHidden/>
-    <w:unhideWhenUsed/>
-    <w:rsid w:val="00B603D9"/>
-    <w:pPr>
-      <w:spacing w:after="0" w:line="240" w:lineRule="auto"/>
-    </w:pPr>
-    <w:rPr>
-      <w:rFonts w:ascii="Tahoma" w:hAnsi="Tahoma" w:cs="Tahoma"/>
-      <w:sz w:val="16"/>
-      <w:szCs w:val="16"/>
-    </w:rPr>
-  </w:style>
-  <w:style w:type="character" w:customStyle="1" w:styleId="TextbublinyChar">
-    <w:name w:val="Text bubliny Char"/>
-    <w:basedOn w:val="Predvolenpsmoodseku"/>
-    <w:link w:val="Textbubliny"/>
-    <w:uiPriority w:val="99"/>
-    <w:semiHidden/>
-    <w:rsid w:val="00B603D9"/>
-    <w:rPr>
-      <w:rFonts w:ascii="Tahoma" w:hAnsi="Tahoma" w:cs="Tahoma"/>
-      <w:sz w:val="16"/>
-      <w:szCs w:val="16"/>
-    </w:rPr>
-  </w:style>
-  <w:style w:type="character" w:styleId="Textzstupnhosymbolu">
-    <w:name w:val="Placeholder Text"/>
-    <w:basedOn w:val="Predvolenpsmoodseku"/>
-    <w:uiPriority w:val="99"/>
-    <w:semiHidden/>
-    <w:rsid w:val="00B603D9"/>
-    <w:rPr>
-      <w:color w:val="808080"/>
+      <w:color w:val="1F4D78" w:themeColor="accent1" w:themeShade="7F"/>
+      <w:sz w:val="24"/>
+      <w:szCs w:val="24"/>
     </w:rPr>
   </w:style>
 </w:styles>
@@ -2570,7 +3570,7 @@
     </a:clrScheme>
     <a:fontScheme name="Office">
       <a:majorFont>
-        <a:latin typeface="Calibri Light"/>
+        <a:latin typeface="Calibri Light" panose="020F0302020204030204"/>
         <a:ea typeface=""/>
         <a:cs typeface=""/>
         <a:font script="Jpan" typeface="ＭＳ ゴシック"/>
@@ -2605,7 +3605,7 @@
         <a:font script="Geor" typeface="Sylfaen"/>
       </a:majorFont>
       <a:minorFont>
-        <a:latin typeface="Calibri"/>
+        <a:latin typeface="Calibri" panose="020F0502020204030204"/>
         <a:ea typeface=""/>
         <a:cs typeface=""/>
         <a:font script="Jpan" typeface="ＭＳ 明朝"/>
@@ -2782,7 +3782,7 @@
   <a:extraClrSchemeLst/>
   <a:extLst>
     <a:ext uri="{05A4C25C-085E-4340-85A3-A5531E510DB2}">
-      <thm15:themeFamily xmlns:thm15="http://schemas.microsoft.com/office/thememl/2012/main" xmlns="" name="Office Theme" id="{62F939B6-93AF-4DB8-9C6B-D6C7DFDC589F}" vid="{4A3C46E8-61CC-4603-A589-7422A47A8E4A}"/>
+      <thm15:themeFamily xmlns:thm15="http://schemas.microsoft.com/office/thememl/2012/main" name="Office Theme" id="{62F939B6-93AF-4DB8-9C6B-D6C7DFDC589F}" vid="{4A3C46E8-61CC-4603-A589-7422A47A8E4A}"/>
     </a:ext>
   </a:extLst>
 </a:theme>

</xml_diff>